<commit_message>
update research spring , hibernate
</commit_message>
<xml_diff>
--- a/doc/research/TRN-Miniblog_ResearchHibernateSpring_LePhuongDong.docx
+++ b/doc/research/TRN-Miniblog_ResearchHibernateSpring_LePhuongDong.docx
@@ -4,30 +4,387 @@
   <w:body>
     <w:p>
       <w:pPr>
-        <w:ind w:left="720"/>
-        <w:rPr>
-          <w:rFonts w:ascii="Calibri" w:hAnsi="Calibri" w:cs="Calibri"/>
-          <w:sz w:val="28"/>
-        </w:rPr>
-      </w:pPr>
-      <w:r>
-        <w:rPr>
-          <w:rFonts w:ascii="Calibri" w:hAnsi="Calibri" w:cs="Calibri"/>
-          <w:sz w:val="28"/>
-        </w:rPr>
-        <w:t>Spring :</w:t>
-      </w:r>
-    </w:p>
-    <w:p>
-      <w:pPr>
-        <w:ind w:left="720"/>
-      </w:pPr>
-      <w:r>
-        <w:rPr>
-          <w:rFonts w:ascii="Calibri" w:hAnsi="Calibri" w:cs="Calibri"/>
-          <w:sz w:val="28"/>
-        </w:rPr>
-        <w:t>Hibernate:</w:t>
+        <w:pStyle w:val="ListParagraph"/>
+        <w:numPr>
+          <w:ilvl w:val="0"/>
+          <w:numId w:val="1"/>
+        </w:numPr>
+      </w:pPr>
+      <w:r>
+        <w:t>Spring Framework</w:t>
+      </w:r>
+    </w:p>
+    <w:p>
+      <w:pPr>
+        <w:pStyle w:val="ListParagraph"/>
+        <w:numPr>
+          <w:ilvl w:val="0"/>
+          <w:numId w:val="2"/>
+        </w:numPr>
+      </w:pPr>
+      <w:r>
+        <w:t>Open source</w:t>
+      </w:r>
+    </w:p>
+    <w:p>
+      <w:pPr>
+        <w:pStyle w:val="ListParagraph"/>
+        <w:numPr>
+          <w:ilvl w:val="0"/>
+          <w:numId w:val="2"/>
+        </w:numPr>
+      </w:pPr>
+      <w:r>
+        <w:t>Lightweight</w:t>
+      </w:r>
+    </w:p>
+    <w:p>
+      <w:pPr>
+        <w:pStyle w:val="ListParagraph"/>
+        <w:numPr>
+          <w:ilvl w:val="0"/>
+          <w:numId w:val="2"/>
+        </w:numPr>
+      </w:pPr>
+      <w:r>
+        <w:t>POJO base</w:t>
+      </w:r>
+    </w:p>
+    <w:p>
+      <w:pPr>
+        <w:pStyle w:val="ListParagraph"/>
+        <w:numPr>
+          <w:ilvl w:val="0"/>
+          <w:numId w:val="2"/>
+        </w:numPr>
+      </w:pPr>
+      <w:r>
+        <w:t>Modular</w:t>
+      </w:r>
+    </w:p>
+    <w:p>
+      <w:pPr>
+        <w:pStyle w:val="ListParagraph"/>
+        <w:numPr>
+          <w:ilvl w:val="0"/>
+          <w:numId w:val="2"/>
+        </w:numPr>
+      </w:pPr>
+      <w:r>
+        <w:t>Extendiable</w:t>
+      </w:r>
+    </w:p>
+    <w:p>
+      <w:pPr>
+        <w:pStyle w:val="ListParagraph"/>
+        <w:numPr>
+          <w:ilvl w:val="0"/>
+          <w:numId w:val="2"/>
+        </w:numPr>
+      </w:pPr>
+      <w:r>
+        <w:t>Standard of Java Enterprise Application</w:t>
+      </w:r>
+    </w:p>
+    <w:p/>
+    <w:p>
+      <w:pPr>
+        <w:pStyle w:val="ListParagraph"/>
+        <w:numPr>
+          <w:ilvl w:val="0"/>
+          <w:numId w:val="1"/>
+        </w:numPr>
+      </w:pPr>
+      <w:r>
+        <w:t>Spring Modules</w:t>
+      </w:r>
+    </w:p>
+    <w:p>
+      <w:pPr>
+        <w:pStyle w:val="ListParagraph"/>
+        <w:numPr>
+          <w:ilvl w:val="0"/>
+          <w:numId w:val="3"/>
+        </w:numPr>
+      </w:pPr>
+      <w:r>
+        <w:t xml:space="preserve"> Data Access</w:t>
+      </w:r>
+    </w:p>
+    <w:p>
+      <w:pPr>
+        <w:pStyle w:val="ListParagraph"/>
+        <w:numPr>
+          <w:ilvl w:val="1"/>
+          <w:numId w:val="3"/>
+        </w:numPr>
+      </w:pPr>
+      <w:r>
+        <w:t>JDBC</w:t>
+      </w:r>
+    </w:p>
+    <w:p>
+      <w:pPr>
+        <w:pStyle w:val="ListParagraph"/>
+        <w:numPr>
+          <w:ilvl w:val="1"/>
+          <w:numId w:val="3"/>
+        </w:numPr>
+      </w:pPr>
+      <w:r>
+        <w:t>ORM(API,Hibernate)</w:t>
+      </w:r>
+    </w:p>
+    <w:p>
+      <w:pPr>
+        <w:pStyle w:val="ListParagraph"/>
+        <w:numPr>
+          <w:ilvl w:val="1"/>
+          <w:numId w:val="3"/>
+        </w:numPr>
+      </w:pPr>
+      <w:r>
+        <w:t>OXM</w:t>
+      </w:r>
+    </w:p>
+    <w:p>
+      <w:pPr>
+        <w:pStyle w:val="ListParagraph"/>
+        <w:numPr>
+          <w:ilvl w:val="1"/>
+          <w:numId w:val="3"/>
+        </w:numPr>
+      </w:pPr>
+      <w:r>
+        <w:t>JMS</w:t>
+      </w:r>
+    </w:p>
+    <w:p>
+      <w:pPr>
+        <w:pStyle w:val="ListParagraph"/>
+        <w:numPr>
+          <w:ilvl w:val="0"/>
+          <w:numId w:val="3"/>
+        </w:numPr>
+      </w:pPr>
+      <w:r>
+        <w:t>Web</w:t>
+      </w:r>
+    </w:p>
+    <w:p>
+      <w:pPr>
+        <w:pStyle w:val="ListParagraph"/>
+        <w:numPr>
+          <w:ilvl w:val="1"/>
+          <w:numId w:val="3"/>
+        </w:numPr>
+      </w:pPr>
+      <w:r>
+        <w:t>Web</w:t>
+      </w:r>
+    </w:p>
+    <w:p>
+      <w:pPr>
+        <w:pStyle w:val="ListParagraph"/>
+        <w:numPr>
+          <w:ilvl w:val="1"/>
+          <w:numId w:val="3"/>
+        </w:numPr>
+      </w:pPr>
+      <w:r>
+        <w:t>Servlet(MVC)</w:t>
+      </w:r>
+    </w:p>
+    <w:p>
+      <w:pPr>
+        <w:pStyle w:val="ListParagraph"/>
+        <w:numPr>
+          <w:ilvl w:val="1"/>
+          <w:numId w:val="3"/>
+        </w:numPr>
+      </w:pPr>
+      <w:r>
+        <w:t>Portlet</w:t>
+      </w:r>
+    </w:p>
+    <w:p>
+      <w:pPr>
+        <w:pStyle w:val="ListParagraph"/>
+        <w:numPr>
+          <w:ilvl w:val="1"/>
+          <w:numId w:val="3"/>
+        </w:numPr>
+      </w:pPr>
+      <w:r>
+        <w:t>Strut</w:t>
+      </w:r>
+    </w:p>
+    <w:p>
+      <w:pPr>
+        <w:pStyle w:val="ListParagraph"/>
+        <w:numPr>
+          <w:ilvl w:val="0"/>
+          <w:numId w:val="3"/>
+        </w:numPr>
+      </w:pPr>
+      <w:r>
+        <w:t>AOP</w:t>
+      </w:r>
+    </w:p>
+    <w:p>
+      <w:pPr>
+        <w:pStyle w:val="ListParagraph"/>
+        <w:numPr>
+          <w:ilvl w:val="0"/>
+          <w:numId w:val="3"/>
+        </w:numPr>
+      </w:pPr>
+      <w:r>
+        <w:t>Core Container</w:t>
+      </w:r>
+    </w:p>
+    <w:p>
+      <w:pPr>
+        <w:pStyle w:val="ListParagraph"/>
+        <w:numPr>
+          <w:ilvl w:val="1"/>
+          <w:numId w:val="3"/>
+        </w:numPr>
+      </w:pPr>
+      <w:r>
+        <w:t>Beans</w:t>
+      </w:r>
+    </w:p>
+    <w:p>
+      <w:pPr>
+        <w:pStyle w:val="ListParagraph"/>
+        <w:numPr>
+          <w:ilvl w:val="1"/>
+          <w:numId w:val="3"/>
+        </w:numPr>
+      </w:pPr>
+      <w:r>
+        <w:t>Core</w:t>
+      </w:r>
+    </w:p>
+    <w:p>
+      <w:pPr>
+        <w:pStyle w:val="ListParagraph"/>
+        <w:numPr>
+          <w:ilvl w:val="1"/>
+          <w:numId w:val="3"/>
+        </w:numPr>
+      </w:pPr>
+      <w:r>
+        <w:t>Context</w:t>
+      </w:r>
+    </w:p>
+    <w:p>
+      <w:pPr>
+        <w:pStyle w:val="ListParagraph"/>
+        <w:numPr>
+          <w:ilvl w:val="1"/>
+          <w:numId w:val="3"/>
+        </w:numPr>
+      </w:pPr>
+      <w:r>
+        <w:t>Expression Language</w:t>
+      </w:r>
+    </w:p>
+    <w:p>
+      <w:pPr>
+        <w:pStyle w:val="ListParagraph"/>
+        <w:numPr>
+          <w:ilvl w:val="0"/>
+          <w:numId w:val="1"/>
+        </w:numPr>
+      </w:pPr>
+      <w:r>
+        <w:t>Ioc</w:t>
+      </w:r>
+    </w:p>
+    <w:p>
+      <w:pPr>
+        <w:pStyle w:val="ListParagraph"/>
+        <w:numPr>
+          <w:ilvl w:val="0"/>
+          <w:numId w:val="9"/>
+        </w:numPr>
+      </w:pPr>
+      <w:r>
+        <w:t>Concept in application development</w:t>
+      </w:r>
+    </w:p>
+    <w:p>
+      <w:pPr>
+        <w:pStyle w:val="ListParagraph"/>
+        <w:numPr>
+          <w:ilvl w:val="0"/>
+          <w:numId w:val="9"/>
+        </w:numPr>
+      </w:pPr>
+      <w:r>
+        <w:t>One form is Dependency Injection</w:t>
+      </w:r>
+    </w:p>
+    <w:p>
+      <w:pPr>
+        <w:pStyle w:val="ListParagraph"/>
+        <w:numPr>
+          <w:ilvl w:val="0"/>
+          <w:numId w:val="1"/>
+        </w:numPr>
+      </w:pPr>
+      <w:r>
+        <w:t>DI</w:t>
+      </w:r>
+    </w:p>
+    <w:p>
+      <w:pPr>
+        <w:pStyle w:val="ListParagraph"/>
+        <w:numPr>
+          <w:ilvl w:val="0"/>
+          <w:numId w:val="10"/>
+        </w:numPr>
+      </w:pPr>
+      <w:r>
+        <w:t>Is a process whereby objects define their dependencies</w:t>
+      </w:r>
+    </w:p>
+    <w:p>
+      <w:pPr>
+        <w:pStyle w:val="ListParagraph"/>
+        <w:numPr>
+          <w:ilvl w:val="0"/>
+          <w:numId w:val="10"/>
+        </w:numPr>
+      </w:pPr>
+      <w:r>
+        <w:t>Two major variants</w:t>
+      </w:r>
+    </w:p>
+    <w:p>
+      <w:pPr>
+        <w:pStyle w:val="ListParagraph"/>
+        <w:numPr>
+          <w:ilvl w:val="1"/>
+          <w:numId w:val="10"/>
+        </w:numPr>
+      </w:pPr>
+      <w:r>
+        <w:t>Constructor injection</w:t>
+      </w:r>
+    </w:p>
+    <w:p>
+      <w:pPr>
+        <w:pStyle w:val="ListParagraph"/>
+        <w:numPr>
+          <w:ilvl w:val="1"/>
+          <w:numId w:val="10"/>
+        </w:numPr>
+      </w:pPr>
+      <w:r>
+        <w:t>Setter injection</w:t>
       </w:r>
       <w:bookmarkStart w:id="0" w:name="_GoBack"/>
       <w:bookmarkEnd w:id="0"/>
@@ -39,6 +396,1144 @@
     </w:sectPr>
   </w:body>
 </w:document>
+</file>
+
+<file path=word/numbering.xml><?xml version="1.0" encoding="utf-8"?>
+<w:numbering xmlns:wpc="http://schemas.microsoft.com/office/word/2010/wordprocessingCanvas" xmlns:mo="http://schemas.microsoft.com/office/mac/office/2008/main" xmlns:mc="http://schemas.openxmlformats.org/markup-compatibility/2006" xmlns:mv="urn:schemas-microsoft-com:mac:vml" xmlns:o="urn:schemas-microsoft-com:office:office" xmlns:r="http://schemas.openxmlformats.org/officeDocument/2006/relationships" xmlns:m="http://schemas.openxmlformats.org/officeDocument/2006/math" xmlns:v="urn:schemas-microsoft-com:vml" xmlns:wp14="http://schemas.microsoft.com/office/word/2010/wordprocessingDrawing" xmlns:wp="http://schemas.openxmlformats.org/drawingml/2006/wordprocessingDrawing" xmlns:w10="urn:schemas-microsoft-com:office:word" xmlns:w="http://schemas.openxmlformats.org/wordprocessingml/2006/main" xmlns:w14="http://schemas.microsoft.com/office/word/2010/wordml" xmlns:wpg="http://schemas.microsoft.com/office/word/2010/wordprocessingGroup" xmlns:wpi="http://schemas.microsoft.com/office/word/2010/wordprocessingInk" xmlns:wne="http://schemas.microsoft.com/office/word/2006/wordml" xmlns:wps="http://schemas.microsoft.com/office/word/2010/wordprocessingShape" mc:Ignorable="w14 wp14">
+  <w:abstractNum w:abstractNumId="0">
+    <w:nsid w:val="0BF441A3"/>
+    <w:multiLevelType w:val="hybridMultilevel"/>
+    <w:tmpl w:val="81AE8FDA"/>
+    <w:lvl w:ilvl="0" w:tplc="04090003">
+      <w:start w:val="1"/>
+      <w:numFmt w:val="bullet"/>
+      <w:lvlText w:val="o"/>
+      <w:lvlJc w:val="left"/>
+      <w:pPr>
+        <w:ind w:left="2520" w:hanging="360"/>
+      </w:pPr>
+      <w:rPr>
+        <w:rFonts w:ascii="Courier New" w:hAnsi="Courier New" w:hint="default"/>
+      </w:rPr>
+    </w:lvl>
+    <w:lvl w:ilvl="1" w:tplc="04090003" w:tentative="1">
+      <w:start w:val="1"/>
+      <w:numFmt w:val="bullet"/>
+      <w:lvlText w:val="o"/>
+      <w:lvlJc w:val="left"/>
+      <w:pPr>
+        <w:ind w:left="3240" w:hanging="360"/>
+      </w:pPr>
+      <w:rPr>
+        <w:rFonts w:ascii="Courier New" w:hAnsi="Courier New" w:hint="default"/>
+      </w:rPr>
+    </w:lvl>
+    <w:lvl w:ilvl="2" w:tplc="04090005" w:tentative="1">
+      <w:start w:val="1"/>
+      <w:numFmt w:val="bullet"/>
+      <w:lvlText w:val=""/>
+      <w:lvlJc w:val="left"/>
+      <w:pPr>
+        <w:ind w:left="3960" w:hanging="360"/>
+      </w:pPr>
+      <w:rPr>
+        <w:rFonts w:ascii="Wingdings" w:hAnsi="Wingdings" w:hint="default"/>
+      </w:rPr>
+    </w:lvl>
+    <w:lvl w:ilvl="3" w:tplc="04090001" w:tentative="1">
+      <w:start w:val="1"/>
+      <w:numFmt w:val="bullet"/>
+      <w:lvlText w:val=""/>
+      <w:lvlJc w:val="left"/>
+      <w:pPr>
+        <w:ind w:left="4680" w:hanging="360"/>
+      </w:pPr>
+      <w:rPr>
+        <w:rFonts w:ascii="Symbol" w:hAnsi="Symbol" w:hint="default"/>
+      </w:rPr>
+    </w:lvl>
+    <w:lvl w:ilvl="4" w:tplc="04090003" w:tentative="1">
+      <w:start w:val="1"/>
+      <w:numFmt w:val="bullet"/>
+      <w:lvlText w:val="o"/>
+      <w:lvlJc w:val="left"/>
+      <w:pPr>
+        <w:ind w:left="5400" w:hanging="360"/>
+      </w:pPr>
+      <w:rPr>
+        <w:rFonts w:ascii="Courier New" w:hAnsi="Courier New" w:hint="default"/>
+      </w:rPr>
+    </w:lvl>
+    <w:lvl w:ilvl="5" w:tplc="04090005" w:tentative="1">
+      <w:start w:val="1"/>
+      <w:numFmt w:val="bullet"/>
+      <w:lvlText w:val=""/>
+      <w:lvlJc w:val="left"/>
+      <w:pPr>
+        <w:ind w:left="6120" w:hanging="360"/>
+      </w:pPr>
+      <w:rPr>
+        <w:rFonts w:ascii="Wingdings" w:hAnsi="Wingdings" w:hint="default"/>
+      </w:rPr>
+    </w:lvl>
+    <w:lvl w:ilvl="6" w:tplc="04090001" w:tentative="1">
+      <w:start w:val="1"/>
+      <w:numFmt w:val="bullet"/>
+      <w:lvlText w:val=""/>
+      <w:lvlJc w:val="left"/>
+      <w:pPr>
+        <w:ind w:left="6840" w:hanging="360"/>
+      </w:pPr>
+      <w:rPr>
+        <w:rFonts w:ascii="Symbol" w:hAnsi="Symbol" w:hint="default"/>
+      </w:rPr>
+    </w:lvl>
+    <w:lvl w:ilvl="7" w:tplc="04090003" w:tentative="1">
+      <w:start w:val="1"/>
+      <w:numFmt w:val="bullet"/>
+      <w:lvlText w:val="o"/>
+      <w:lvlJc w:val="left"/>
+      <w:pPr>
+        <w:ind w:left="7560" w:hanging="360"/>
+      </w:pPr>
+      <w:rPr>
+        <w:rFonts w:ascii="Courier New" w:hAnsi="Courier New" w:hint="default"/>
+      </w:rPr>
+    </w:lvl>
+    <w:lvl w:ilvl="8" w:tplc="04090005" w:tentative="1">
+      <w:start w:val="1"/>
+      <w:numFmt w:val="bullet"/>
+      <w:lvlText w:val=""/>
+      <w:lvlJc w:val="left"/>
+      <w:pPr>
+        <w:ind w:left="8280" w:hanging="360"/>
+      </w:pPr>
+      <w:rPr>
+        <w:rFonts w:ascii="Wingdings" w:hAnsi="Wingdings" w:hint="default"/>
+      </w:rPr>
+    </w:lvl>
+  </w:abstractNum>
+  <w:abstractNum w:abstractNumId="1">
+    <w:nsid w:val="12364B0D"/>
+    <w:multiLevelType w:val="hybridMultilevel"/>
+    <w:tmpl w:val="EEE0B692"/>
+    <w:lvl w:ilvl="0" w:tplc="04090001">
+      <w:start w:val="1"/>
+      <w:numFmt w:val="bullet"/>
+      <w:lvlText w:val=""/>
+      <w:lvlJc w:val="left"/>
+      <w:pPr>
+        <w:ind w:left="2160" w:hanging="360"/>
+      </w:pPr>
+      <w:rPr>
+        <w:rFonts w:ascii="Symbol" w:hAnsi="Symbol" w:hint="default"/>
+      </w:rPr>
+    </w:lvl>
+    <w:lvl w:ilvl="1" w:tplc="04090003">
+      <w:start w:val="1"/>
+      <w:numFmt w:val="bullet"/>
+      <w:lvlText w:val="o"/>
+      <w:lvlJc w:val="left"/>
+      <w:pPr>
+        <w:ind w:left="2880" w:hanging="360"/>
+      </w:pPr>
+      <w:rPr>
+        <w:rFonts w:ascii="Courier New" w:hAnsi="Courier New" w:hint="default"/>
+      </w:rPr>
+    </w:lvl>
+    <w:lvl w:ilvl="2" w:tplc="04090005" w:tentative="1">
+      <w:start w:val="1"/>
+      <w:numFmt w:val="bullet"/>
+      <w:lvlText w:val=""/>
+      <w:lvlJc w:val="left"/>
+      <w:pPr>
+        <w:ind w:left="3600" w:hanging="360"/>
+      </w:pPr>
+      <w:rPr>
+        <w:rFonts w:ascii="Wingdings" w:hAnsi="Wingdings" w:hint="default"/>
+      </w:rPr>
+    </w:lvl>
+    <w:lvl w:ilvl="3" w:tplc="04090001" w:tentative="1">
+      <w:start w:val="1"/>
+      <w:numFmt w:val="bullet"/>
+      <w:lvlText w:val=""/>
+      <w:lvlJc w:val="left"/>
+      <w:pPr>
+        <w:ind w:left="4320" w:hanging="360"/>
+      </w:pPr>
+      <w:rPr>
+        <w:rFonts w:ascii="Symbol" w:hAnsi="Symbol" w:hint="default"/>
+      </w:rPr>
+    </w:lvl>
+    <w:lvl w:ilvl="4" w:tplc="04090003" w:tentative="1">
+      <w:start w:val="1"/>
+      <w:numFmt w:val="bullet"/>
+      <w:lvlText w:val="o"/>
+      <w:lvlJc w:val="left"/>
+      <w:pPr>
+        <w:ind w:left="5040" w:hanging="360"/>
+      </w:pPr>
+      <w:rPr>
+        <w:rFonts w:ascii="Courier New" w:hAnsi="Courier New" w:hint="default"/>
+      </w:rPr>
+    </w:lvl>
+    <w:lvl w:ilvl="5" w:tplc="04090005" w:tentative="1">
+      <w:start w:val="1"/>
+      <w:numFmt w:val="bullet"/>
+      <w:lvlText w:val=""/>
+      <w:lvlJc w:val="left"/>
+      <w:pPr>
+        <w:ind w:left="5760" w:hanging="360"/>
+      </w:pPr>
+      <w:rPr>
+        <w:rFonts w:ascii="Wingdings" w:hAnsi="Wingdings" w:hint="default"/>
+      </w:rPr>
+    </w:lvl>
+    <w:lvl w:ilvl="6" w:tplc="04090001" w:tentative="1">
+      <w:start w:val="1"/>
+      <w:numFmt w:val="bullet"/>
+      <w:lvlText w:val=""/>
+      <w:lvlJc w:val="left"/>
+      <w:pPr>
+        <w:ind w:left="6480" w:hanging="360"/>
+      </w:pPr>
+      <w:rPr>
+        <w:rFonts w:ascii="Symbol" w:hAnsi="Symbol" w:hint="default"/>
+      </w:rPr>
+    </w:lvl>
+    <w:lvl w:ilvl="7" w:tplc="04090003" w:tentative="1">
+      <w:start w:val="1"/>
+      <w:numFmt w:val="bullet"/>
+      <w:lvlText w:val="o"/>
+      <w:lvlJc w:val="left"/>
+      <w:pPr>
+        <w:ind w:left="7200" w:hanging="360"/>
+      </w:pPr>
+      <w:rPr>
+        <w:rFonts w:ascii="Courier New" w:hAnsi="Courier New" w:hint="default"/>
+      </w:rPr>
+    </w:lvl>
+    <w:lvl w:ilvl="8" w:tplc="04090005" w:tentative="1">
+      <w:start w:val="1"/>
+      <w:numFmt w:val="bullet"/>
+      <w:lvlText w:val=""/>
+      <w:lvlJc w:val="left"/>
+      <w:pPr>
+        <w:ind w:left="7920" w:hanging="360"/>
+      </w:pPr>
+      <w:rPr>
+        <w:rFonts w:ascii="Wingdings" w:hAnsi="Wingdings" w:hint="default"/>
+      </w:rPr>
+    </w:lvl>
+  </w:abstractNum>
+  <w:abstractNum w:abstractNumId="2">
+    <w:nsid w:val="145B1873"/>
+    <w:multiLevelType w:val="hybridMultilevel"/>
+    <w:tmpl w:val="6B7CE0D6"/>
+    <w:lvl w:ilvl="0" w:tplc="04090001">
+      <w:start w:val="1"/>
+      <w:numFmt w:val="bullet"/>
+      <w:lvlText w:val=""/>
+      <w:lvlJc w:val="left"/>
+      <w:pPr>
+        <w:ind w:left="2160" w:hanging="360"/>
+      </w:pPr>
+      <w:rPr>
+        <w:rFonts w:ascii="Symbol" w:hAnsi="Symbol" w:hint="default"/>
+      </w:rPr>
+    </w:lvl>
+    <w:lvl w:ilvl="1" w:tplc="04090003">
+      <w:start w:val="1"/>
+      <w:numFmt w:val="bullet"/>
+      <w:lvlText w:val="o"/>
+      <w:lvlJc w:val="left"/>
+      <w:pPr>
+        <w:ind w:left="2880" w:hanging="360"/>
+      </w:pPr>
+      <w:rPr>
+        <w:rFonts w:ascii="Courier New" w:hAnsi="Courier New" w:hint="default"/>
+      </w:rPr>
+    </w:lvl>
+    <w:lvl w:ilvl="2" w:tplc="04090005" w:tentative="1">
+      <w:start w:val="1"/>
+      <w:numFmt w:val="bullet"/>
+      <w:lvlText w:val=""/>
+      <w:lvlJc w:val="left"/>
+      <w:pPr>
+        <w:ind w:left="3600" w:hanging="360"/>
+      </w:pPr>
+      <w:rPr>
+        <w:rFonts w:ascii="Wingdings" w:hAnsi="Wingdings" w:hint="default"/>
+      </w:rPr>
+    </w:lvl>
+    <w:lvl w:ilvl="3" w:tplc="04090001" w:tentative="1">
+      <w:start w:val="1"/>
+      <w:numFmt w:val="bullet"/>
+      <w:lvlText w:val=""/>
+      <w:lvlJc w:val="left"/>
+      <w:pPr>
+        <w:ind w:left="4320" w:hanging="360"/>
+      </w:pPr>
+      <w:rPr>
+        <w:rFonts w:ascii="Symbol" w:hAnsi="Symbol" w:hint="default"/>
+      </w:rPr>
+    </w:lvl>
+    <w:lvl w:ilvl="4" w:tplc="04090003" w:tentative="1">
+      <w:start w:val="1"/>
+      <w:numFmt w:val="bullet"/>
+      <w:lvlText w:val="o"/>
+      <w:lvlJc w:val="left"/>
+      <w:pPr>
+        <w:ind w:left="5040" w:hanging="360"/>
+      </w:pPr>
+      <w:rPr>
+        <w:rFonts w:ascii="Courier New" w:hAnsi="Courier New" w:hint="default"/>
+      </w:rPr>
+    </w:lvl>
+    <w:lvl w:ilvl="5" w:tplc="04090005" w:tentative="1">
+      <w:start w:val="1"/>
+      <w:numFmt w:val="bullet"/>
+      <w:lvlText w:val=""/>
+      <w:lvlJc w:val="left"/>
+      <w:pPr>
+        <w:ind w:left="5760" w:hanging="360"/>
+      </w:pPr>
+      <w:rPr>
+        <w:rFonts w:ascii="Wingdings" w:hAnsi="Wingdings" w:hint="default"/>
+      </w:rPr>
+    </w:lvl>
+    <w:lvl w:ilvl="6" w:tplc="04090001" w:tentative="1">
+      <w:start w:val="1"/>
+      <w:numFmt w:val="bullet"/>
+      <w:lvlText w:val=""/>
+      <w:lvlJc w:val="left"/>
+      <w:pPr>
+        <w:ind w:left="6480" w:hanging="360"/>
+      </w:pPr>
+      <w:rPr>
+        <w:rFonts w:ascii="Symbol" w:hAnsi="Symbol" w:hint="default"/>
+      </w:rPr>
+    </w:lvl>
+    <w:lvl w:ilvl="7" w:tplc="04090003" w:tentative="1">
+      <w:start w:val="1"/>
+      <w:numFmt w:val="bullet"/>
+      <w:lvlText w:val="o"/>
+      <w:lvlJc w:val="left"/>
+      <w:pPr>
+        <w:ind w:left="7200" w:hanging="360"/>
+      </w:pPr>
+      <w:rPr>
+        <w:rFonts w:ascii="Courier New" w:hAnsi="Courier New" w:hint="default"/>
+      </w:rPr>
+    </w:lvl>
+    <w:lvl w:ilvl="8" w:tplc="04090005" w:tentative="1">
+      <w:start w:val="1"/>
+      <w:numFmt w:val="bullet"/>
+      <w:lvlText w:val=""/>
+      <w:lvlJc w:val="left"/>
+      <w:pPr>
+        <w:ind w:left="7920" w:hanging="360"/>
+      </w:pPr>
+      <w:rPr>
+        <w:rFonts w:ascii="Wingdings" w:hAnsi="Wingdings" w:hint="default"/>
+      </w:rPr>
+    </w:lvl>
+  </w:abstractNum>
+  <w:abstractNum w:abstractNumId="3">
+    <w:nsid w:val="18117AAD"/>
+    <w:multiLevelType w:val="hybridMultilevel"/>
+    <w:tmpl w:val="1AEAF0A6"/>
+    <w:lvl w:ilvl="0" w:tplc="04090003">
+      <w:start w:val="1"/>
+      <w:numFmt w:val="bullet"/>
+      <w:lvlText w:val="o"/>
+      <w:lvlJc w:val="left"/>
+      <w:pPr>
+        <w:ind w:left="1800" w:hanging="360"/>
+      </w:pPr>
+      <w:rPr>
+        <w:rFonts w:ascii="Courier New" w:hAnsi="Courier New" w:hint="default"/>
+      </w:rPr>
+    </w:lvl>
+    <w:lvl w:ilvl="1" w:tplc="04090003" w:tentative="1">
+      <w:start w:val="1"/>
+      <w:numFmt w:val="bullet"/>
+      <w:lvlText w:val="o"/>
+      <w:lvlJc w:val="left"/>
+      <w:pPr>
+        <w:ind w:left="2520" w:hanging="360"/>
+      </w:pPr>
+      <w:rPr>
+        <w:rFonts w:ascii="Courier New" w:hAnsi="Courier New" w:hint="default"/>
+      </w:rPr>
+    </w:lvl>
+    <w:lvl w:ilvl="2" w:tplc="04090005" w:tentative="1">
+      <w:start w:val="1"/>
+      <w:numFmt w:val="bullet"/>
+      <w:lvlText w:val=""/>
+      <w:lvlJc w:val="left"/>
+      <w:pPr>
+        <w:ind w:left="3240" w:hanging="360"/>
+      </w:pPr>
+      <w:rPr>
+        <w:rFonts w:ascii="Wingdings" w:hAnsi="Wingdings" w:hint="default"/>
+      </w:rPr>
+    </w:lvl>
+    <w:lvl w:ilvl="3" w:tplc="04090001" w:tentative="1">
+      <w:start w:val="1"/>
+      <w:numFmt w:val="bullet"/>
+      <w:lvlText w:val=""/>
+      <w:lvlJc w:val="left"/>
+      <w:pPr>
+        <w:ind w:left="3960" w:hanging="360"/>
+      </w:pPr>
+      <w:rPr>
+        <w:rFonts w:ascii="Symbol" w:hAnsi="Symbol" w:hint="default"/>
+      </w:rPr>
+    </w:lvl>
+    <w:lvl w:ilvl="4" w:tplc="04090003" w:tentative="1">
+      <w:start w:val="1"/>
+      <w:numFmt w:val="bullet"/>
+      <w:lvlText w:val="o"/>
+      <w:lvlJc w:val="left"/>
+      <w:pPr>
+        <w:ind w:left="4680" w:hanging="360"/>
+      </w:pPr>
+      <w:rPr>
+        <w:rFonts w:ascii="Courier New" w:hAnsi="Courier New" w:hint="default"/>
+      </w:rPr>
+    </w:lvl>
+    <w:lvl w:ilvl="5" w:tplc="04090005" w:tentative="1">
+      <w:start w:val="1"/>
+      <w:numFmt w:val="bullet"/>
+      <w:lvlText w:val=""/>
+      <w:lvlJc w:val="left"/>
+      <w:pPr>
+        <w:ind w:left="5400" w:hanging="360"/>
+      </w:pPr>
+      <w:rPr>
+        <w:rFonts w:ascii="Wingdings" w:hAnsi="Wingdings" w:hint="default"/>
+      </w:rPr>
+    </w:lvl>
+    <w:lvl w:ilvl="6" w:tplc="04090001" w:tentative="1">
+      <w:start w:val="1"/>
+      <w:numFmt w:val="bullet"/>
+      <w:lvlText w:val=""/>
+      <w:lvlJc w:val="left"/>
+      <w:pPr>
+        <w:ind w:left="6120" w:hanging="360"/>
+      </w:pPr>
+      <w:rPr>
+        <w:rFonts w:ascii="Symbol" w:hAnsi="Symbol" w:hint="default"/>
+      </w:rPr>
+    </w:lvl>
+    <w:lvl w:ilvl="7" w:tplc="04090003" w:tentative="1">
+      <w:start w:val="1"/>
+      <w:numFmt w:val="bullet"/>
+      <w:lvlText w:val="o"/>
+      <w:lvlJc w:val="left"/>
+      <w:pPr>
+        <w:ind w:left="6840" w:hanging="360"/>
+      </w:pPr>
+      <w:rPr>
+        <w:rFonts w:ascii="Courier New" w:hAnsi="Courier New" w:hint="default"/>
+      </w:rPr>
+    </w:lvl>
+    <w:lvl w:ilvl="8" w:tplc="04090005" w:tentative="1">
+      <w:start w:val="1"/>
+      <w:numFmt w:val="bullet"/>
+      <w:lvlText w:val=""/>
+      <w:lvlJc w:val="left"/>
+      <w:pPr>
+        <w:ind w:left="7560" w:hanging="360"/>
+      </w:pPr>
+      <w:rPr>
+        <w:rFonts w:ascii="Wingdings" w:hAnsi="Wingdings" w:hint="default"/>
+      </w:rPr>
+    </w:lvl>
+  </w:abstractNum>
+  <w:abstractNum w:abstractNumId="4">
+    <w:nsid w:val="341F4C6A"/>
+    <w:multiLevelType w:val="hybridMultilevel"/>
+    <w:tmpl w:val="6EB824E8"/>
+    <w:lvl w:ilvl="0" w:tplc="04090001">
+      <w:start w:val="1"/>
+      <w:numFmt w:val="bullet"/>
+      <w:lvlText w:val=""/>
+      <w:lvlJc w:val="left"/>
+      <w:pPr>
+        <w:ind w:left="2160" w:hanging="360"/>
+      </w:pPr>
+      <w:rPr>
+        <w:rFonts w:ascii="Symbol" w:hAnsi="Symbol" w:hint="default"/>
+      </w:rPr>
+    </w:lvl>
+    <w:lvl w:ilvl="1" w:tplc="04090003" w:tentative="1">
+      <w:start w:val="1"/>
+      <w:numFmt w:val="bullet"/>
+      <w:lvlText w:val="o"/>
+      <w:lvlJc w:val="left"/>
+      <w:pPr>
+        <w:ind w:left="2880" w:hanging="360"/>
+      </w:pPr>
+      <w:rPr>
+        <w:rFonts w:ascii="Courier New" w:hAnsi="Courier New" w:hint="default"/>
+      </w:rPr>
+    </w:lvl>
+    <w:lvl w:ilvl="2" w:tplc="04090005" w:tentative="1">
+      <w:start w:val="1"/>
+      <w:numFmt w:val="bullet"/>
+      <w:lvlText w:val=""/>
+      <w:lvlJc w:val="left"/>
+      <w:pPr>
+        <w:ind w:left="3600" w:hanging="360"/>
+      </w:pPr>
+      <w:rPr>
+        <w:rFonts w:ascii="Wingdings" w:hAnsi="Wingdings" w:hint="default"/>
+      </w:rPr>
+    </w:lvl>
+    <w:lvl w:ilvl="3" w:tplc="04090001" w:tentative="1">
+      <w:start w:val="1"/>
+      <w:numFmt w:val="bullet"/>
+      <w:lvlText w:val=""/>
+      <w:lvlJc w:val="left"/>
+      <w:pPr>
+        <w:ind w:left="4320" w:hanging="360"/>
+      </w:pPr>
+      <w:rPr>
+        <w:rFonts w:ascii="Symbol" w:hAnsi="Symbol" w:hint="default"/>
+      </w:rPr>
+    </w:lvl>
+    <w:lvl w:ilvl="4" w:tplc="04090003" w:tentative="1">
+      <w:start w:val="1"/>
+      <w:numFmt w:val="bullet"/>
+      <w:lvlText w:val="o"/>
+      <w:lvlJc w:val="left"/>
+      <w:pPr>
+        <w:ind w:left="5040" w:hanging="360"/>
+      </w:pPr>
+      <w:rPr>
+        <w:rFonts w:ascii="Courier New" w:hAnsi="Courier New" w:hint="default"/>
+      </w:rPr>
+    </w:lvl>
+    <w:lvl w:ilvl="5" w:tplc="04090005" w:tentative="1">
+      <w:start w:val="1"/>
+      <w:numFmt w:val="bullet"/>
+      <w:lvlText w:val=""/>
+      <w:lvlJc w:val="left"/>
+      <w:pPr>
+        <w:ind w:left="5760" w:hanging="360"/>
+      </w:pPr>
+      <w:rPr>
+        <w:rFonts w:ascii="Wingdings" w:hAnsi="Wingdings" w:hint="default"/>
+      </w:rPr>
+    </w:lvl>
+    <w:lvl w:ilvl="6" w:tplc="04090001" w:tentative="1">
+      <w:start w:val="1"/>
+      <w:numFmt w:val="bullet"/>
+      <w:lvlText w:val=""/>
+      <w:lvlJc w:val="left"/>
+      <w:pPr>
+        <w:ind w:left="6480" w:hanging="360"/>
+      </w:pPr>
+      <w:rPr>
+        <w:rFonts w:ascii="Symbol" w:hAnsi="Symbol" w:hint="default"/>
+      </w:rPr>
+    </w:lvl>
+    <w:lvl w:ilvl="7" w:tplc="04090003" w:tentative="1">
+      <w:start w:val="1"/>
+      <w:numFmt w:val="bullet"/>
+      <w:lvlText w:val="o"/>
+      <w:lvlJc w:val="left"/>
+      <w:pPr>
+        <w:ind w:left="7200" w:hanging="360"/>
+      </w:pPr>
+      <w:rPr>
+        <w:rFonts w:ascii="Courier New" w:hAnsi="Courier New" w:hint="default"/>
+      </w:rPr>
+    </w:lvl>
+    <w:lvl w:ilvl="8" w:tplc="04090005" w:tentative="1">
+      <w:start w:val="1"/>
+      <w:numFmt w:val="bullet"/>
+      <w:lvlText w:val=""/>
+      <w:lvlJc w:val="left"/>
+      <w:pPr>
+        <w:ind w:left="7920" w:hanging="360"/>
+      </w:pPr>
+      <w:rPr>
+        <w:rFonts w:ascii="Wingdings" w:hAnsi="Wingdings" w:hint="default"/>
+      </w:rPr>
+    </w:lvl>
+  </w:abstractNum>
+  <w:abstractNum w:abstractNumId="5">
+    <w:nsid w:val="362E5312"/>
+    <w:multiLevelType w:val="hybridMultilevel"/>
+    <w:tmpl w:val="6658A518"/>
+    <w:lvl w:ilvl="0" w:tplc="04090003">
+      <w:start w:val="1"/>
+      <w:numFmt w:val="bullet"/>
+      <w:lvlText w:val="o"/>
+      <w:lvlJc w:val="left"/>
+      <w:pPr>
+        <w:ind w:left="2520" w:hanging="360"/>
+      </w:pPr>
+      <w:rPr>
+        <w:rFonts w:ascii="Courier New" w:hAnsi="Courier New" w:hint="default"/>
+      </w:rPr>
+    </w:lvl>
+    <w:lvl w:ilvl="1" w:tplc="04090003" w:tentative="1">
+      <w:start w:val="1"/>
+      <w:numFmt w:val="bullet"/>
+      <w:lvlText w:val="o"/>
+      <w:lvlJc w:val="left"/>
+      <w:pPr>
+        <w:ind w:left="3240" w:hanging="360"/>
+      </w:pPr>
+      <w:rPr>
+        <w:rFonts w:ascii="Courier New" w:hAnsi="Courier New" w:hint="default"/>
+      </w:rPr>
+    </w:lvl>
+    <w:lvl w:ilvl="2" w:tplc="04090005" w:tentative="1">
+      <w:start w:val="1"/>
+      <w:numFmt w:val="bullet"/>
+      <w:lvlText w:val=""/>
+      <w:lvlJc w:val="left"/>
+      <w:pPr>
+        <w:ind w:left="3960" w:hanging="360"/>
+      </w:pPr>
+      <w:rPr>
+        <w:rFonts w:ascii="Wingdings" w:hAnsi="Wingdings" w:hint="default"/>
+      </w:rPr>
+    </w:lvl>
+    <w:lvl w:ilvl="3" w:tplc="04090001" w:tentative="1">
+      <w:start w:val="1"/>
+      <w:numFmt w:val="bullet"/>
+      <w:lvlText w:val=""/>
+      <w:lvlJc w:val="left"/>
+      <w:pPr>
+        <w:ind w:left="4680" w:hanging="360"/>
+      </w:pPr>
+      <w:rPr>
+        <w:rFonts w:ascii="Symbol" w:hAnsi="Symbol" w:hint="default"/>
+      </w:rPr>
+    </w:lvl>
+    <w:lvl w:ilvl="4" w:tplc="04090003" w:tentative="1">
+      <w:start w:val="1"/>
+      <w:numFmt w:val="bullet"/>
+      <w:lvlText w:val="o"/>
+      <w:lvlJc w:val="left"/>
+      <w:pPr>
+        <w:ind w:left="5400" w:hanging="360"/>
+      </w:pPr>
+      <w:rPr>
+        <w:rFonts w:ascii="Courier New" w:hAnsi="Courier New" w:hint="default"/>
+      </w:rPr>
+    </w:lvl>
+    <w:lvl w:ilvl="5" w:tplc="04090005" w:tentative="1">
+      <w:start w:val="1"/>
+      <w:numFmt w:val="bullet"/>
+      <w:lvlText w:val=""/>
+      <w:lvlJc w:val="left"/>
+      <w:pPr>
+        <w:ind w:left="6120" w:hanging="360"/>
+      </w:pPr>
+      <w:rPr>
+        <w:rFonts w:ascii="Wingdings" w:hAnsi="Wingdings" w:hint="default"/>
+      </w:rPr>
+    </w:lvl>
+    <w:lvl w:ilvl="6" w:tplc="04090001" w:tentative="1">
+      <w:start w:val="1"/>
+      <w:numFmt w:val="bullet"/>
+      <w:lvlText w:val=""/>
+      <w:lvlJc w:val="left"/>
+      <w:pPr>
+        <w:ind w:left="6840" w:hanging="360"/>
+      </w:pPr>
+      <w:rPr>
+        <w:rFonts w:ascii="Symbol" w:hAnsi="Symbol" w:hint="default"/>
+      </w:rPr>
+    </w:lvl>
+    <w:lvl w:ilvl="7" w:tplc="04090003" w:tentative="1">
+      <w:start w:val="1"/>
+      <w:numFmt w:val="bullet"/>
+      <w:lvlText w:val="o"/>
+      <w:lvlJc w:val="left"/>
+      <w:pPr>
+        <w:ind w:left="7560" w:hanging="360"/>
+      </w:pPr>
+      <w:rPr>
+        <w:rFonts w:ascii="Courier New" w:hAnsi="Courier New" w:hint="default"/>
+      </w:rPr>
+    </w:lvl>
+    <w:lvl w:ilvl="8" w:tplc="04090005" w:tentative="1">
+      <w:start w:val="1"/>
+      <w:numFmt w:val="bullet"/>
+      <w:lvlText w:val=""/>
+      <w:lvlJc w:val="left"/>
+      <w:pPr>
+        <w:ind w:left="8280" w:hanging="360"/>
+      </w:pPr>
+      <w:rPr>
+        <w:rFonts w:ascii="Wingdings" w:hAnsi="Wingdings" w:hint="default"/>
+      </w:rPr>
+    </w:lvl>
+  </w:abstractNum>
+  <w:abstractNum w:abstractNumId="6">
+    <w:nsid w:val="56280E40"/>
+    <w:multiLevelType w:val="hybridMultilevel"/>
+    <w:tmpl w:val="E33AD6F8"/>
+    <w:lvl w:ilvl="0" w:tplc="04090003">
+      <w:start w:val="1"/>
+      <w:numFmt w:val="bullet"/>
+      <w:lvlText w:val="o"/>
+      <w:lvlJc w:val="left"/>
+      <w:pPr>
+        <w:ind w:left="2520" w:hanging="360"/>
+      </w:pPr>
+      <w:rPr>
+        <w:rFonts w:ascii="Courier New" w:hAnsi="Courier New" w:hint="default"/>
+      </w:rPr>
+    </w:lvl>
+    <w:lvl w:ilvl="1" w:tplc="04090003" w:tentative="1">
+      <w:start w:val="1"/>
+      <w:numFmt w:val="bullet"/>
+      <w:lvlText w:val="o"/>
+      <w:lvlJc w:val="left"/>
+      <w:pPr>
+        <w:ind w:left="3240" w:hanging="360"/>
+      </w:pPr>
+      <w:rPr>
+        <w:rFonts w:ascii="Courier New" w:hAnsi="Courier New" w:hint="default"/>
+      </w:rPr>
+    </w:lvl>
+    <w:lvl w:ilvl="2" w:tplc="04090005" w:tentative="1">
+      <w:start w:val="1"/>
+      <w:numFmt w:val="bullet"/>
+      <w:lvlText w:val=""/>
+      <w:lvlJc w:val="left"/>
+      <w:pPr>
+        <w:ind w:left="3960" w:hanging="360"/>
+      </w:pPr>
+      <w:rPr>
+        <w:rFonts w:ascii="Wingdings" w:hAnsi="Wingdings" w:hint="default"/>
+      </w:rPr>
+    </w:lvl>
+    <w:lvl w:ilvl="3" w:tplc="04090001" w:tentative="1">
+      <w:start w:val="1"/>
+      <w:numFmt w:val="bullet"/>
+      <w:lvlText w:val=""/>
+      <w:lvlJc w:val="left"/>
+      <w:pPr>
+        <w:ind w:left="4680" w:hanging="360"/>
+      </w:pPr>
+      <w:rPr>
+        <w:rFonts w:ascii="Symbol" w:hAnsi="Symbol" w:hint="default"/>
+      </w:rPr>
+    </w:lvl>
+    <w:lvl w:ilvl="4" w:tplc="04090003" w:tentative="1">
+      <w:start w:val="1"/>
+      <w:numFmt w:val="bullet"/>
+      <w:lvlText w:val="o"/>
+      <w:lvlJc w:val="left"/>
+      <w:pPr>
+        <w:ind w:left="5400" w:hanging="360"/>
+      </w:pPr>
+      <w:rPr>
+        <w:rFonts w:ascii="Courier New" w:hAnsi="Courier New" w:hint="default"/>
+      </w:rPr>
+    </w:lvl>
+    <w:lvl w:ilvl="5" w:tplc="04090005" w:tentative="1">
+      <w:start w:val="1"/>
+      <w:numFmt w:val="bullet"/>
+      <w:lvlText w:val=""/>
+      <w:lvlJc w:val="left"/>
+      <w:pPr>
+        <w:ind w:left="6120" w:hanging="360"/>
+      </w:pPr>
+      <w:rPr>
+        <w:rFonts w:ascii="Wingdings" w:hAnsi="Wingdings" w:hint="default"/>
+      </w:rPr>
+    </w:lvl>
+    <w:lvl w:ilvl="6" w:tplc="04090001" w:tentative="1">
+      <w:start w:val="1"/>
+      <w:numFmt w:val="bullet"/>
+      <w:lvlText w:val=""/>
+      <w:lvlJc w:val="left"/>
+      <w:pPr>
+        <w:ind w:left="6840" w:hanging="360"/>
+      </w:pPr>
+      <w:rPr>
+        <w:rFonts w:ascii="Symbol" w:hAnsi="Symbol" w:hint="default"/>
+      </w:rPr>
+    </w:lvl>
+    <w:lvl w:ilvl="7" w:tplc="04090003" w:tentative="1">
+      <w:start w:val="1"/>
+      <w:numFmt w:val="bullet"/>
+      <w:lvlText w:val="o"/>
+      <w:lvlJc w:val="left"/>
+      <w:pPr>
+        <w:ind w:left="7560" w:hanging="360"/>
+      </w:pPr>
+      <w:rPr>
+        <w:rFonts w:ascii="Courier New" w:hAnsi="Courier New" w:hint="default"/>
+      </w:rPr>
+    </w:lvl>
+    <w:lvl w:ilvl="8" w:tplc="04090005" w:tentative="1">
+      <w:start w:val="1"/>
+      <w:numFmt w:val="bullet"/>
+      <w:lvlText w:val=""/>
+      <w:lvlJc w:val="left"/>
+      <w:pPr>
+        <w:ind w:left="8280" w:hanging="360"/>
+      </w:pPr>
+      <w:rPr>
+        <w:rFonts w:ascii="Wingdings" w:hAnsi="Wingdings" w:hint="default"/>
+      </w:rPr>
+    </w:lvl>
+  </w:abstractNum>
+  <w:abstractNum w:abstractNumId="7">
+    <w:nsid w:val="5FAF0925"/>
+    <w:multiLevelType w:val="hybridMultilevel"/>
+    <w:tmpl w:val="1DF22F0A"/>
+    <w:lvl w:ilvl="0" w:tplc="04090003">
+      <w:start w:val="1"/>
+      <w:numFmt w:val="bullet"/>
+      <w:lvlText w:val="o"/>
+      <w:lvlJc w:val="left"/>
+      <w:pPr>
+        <w:ind w:left="2520" w:hanging="360"/>
+      </w:pPr>
+      <w:rPr>
+        <w:rFonts w:ascii="Courier New" w:hAnsi="Courier New" w:hint="default"/>
+      </w:rPr>
+    </w:lvl>
+    <w:lvl w:ilvl="1" w:tplc="04090003" w:tentative="1">
+      <w:start w:val="1"/>
+      <w:numFmt w:val="bullet"/>
+      <w:lvlText w:val="o"/>
+      <w:lvlJc w:val="left"/>
+      <w:pPr>
+        <w:ind w:left="3240" w:hanging="360"/>
+      </w:pPr>
+      <w:rPr>
+        <w:rFonts w:ascii="Courier New" w:hAnsi="Courier New" w:hint="default"/>
+      </w:rPr>
+    </w:lvl>
+    <w:lvl w:ilvl="2" w:tplc="04090005" w:tentative="1">
+      <w:start w:val="1"/>
+      <w:numFmt w:val="bullet"/>
+      <w:lvlText w:val=""/>
+      <w:lvlJc w:val="left"/>
+      <w:pPr>
+        <w:ind w:left="3960" w:hanging="360"/>
+      </w:pPr>
+      <w:rPr>
+        <w:rFonts w:ascii="Wingdings" w:hAnsi="Wingdings" w:hint="default"/>
+      </w:rPr>
+    </w:lvl>
+    <w:lvl w:ilvl="3" w:tplc="04090001" w:tentative="1">
+      <w:start w:val="1"/>
+      <w:numFmt w:val="bullet"/>
+      <w:lvlText w:val=""/>
+      <w:lvlJc w:val="left"/>
+      <w:pPr>
+        <w:ind w:left="4680" w:hanging="360"/>
+      </w:pPr>
+      <w:rPr>
+        <w:rFonts w:ascii="Symbol" w:hAnsi="Symbol" w:hint="default"/>
+      </w:rPr>
+    </w:lvl>
+    <w:lvl w:ilvl="4" w:tplc="04090003" w:tentative="1">
+      <w:start w:val="1"/>
+      <w:numFmt w:val="bullet"/>
+      <w:lvlText w:val="o"/>
+      <w:lvlJc w:val="left"/>
+      <w:pPr>
+        <w:ind w:left="5400" w:hanging="360"/>
+      </w:pPr>
+      <w:rPr>
+        <w:rFonts w:ascii="Courier New" w:hAnsi="Courier New" w:hint="default"/>
+      </w:rPr>
+    </w:lvl>
+    <w:lvl w:ilvl="5" w:tplc="04090005" w:tentative="1">
+      <w:start w:val="1"/>
+      <w:numFmt w:val="bullet"/>
+      <w:lvlText w:val=""/>
+      <w:lvlJc w:val="left"/>
+      <w:pPr>
+        <w:ind w:left="6120" w:hanging="360"/>
+      </w:pPr>
+      <w:rPr>
+        <w:rFonts w:ascii="Wingdings" w:hAnsi="Wingdings" w:hint="default"/>
+      </w:rPr>
+    </w:lvl>
+    <w:lvl w:ilvl="6" w:tplc="04090001" w:tentative="1">
+      <w:start w:val="1"/>
+      <w:numFmt w:val="bullet"/>
+      <w:lvlText w:val=""/>
+      <w:lvlJc w:val="left"/>
+      <w:pPr>
+        <w:ind w:left="6840" w:hanging="360"/>
+      </w:pPr>
+      <w:rPr>
+        <w:rFonts w:ascii="Symbol" w:hAnsi="Symbol" w:hint="default"/>
+      </w:rPr>
+    </w:lvl>
+    <w:lvl w:ilvl="7" w:tplc="04090003" w:tentative="1">
+      <w:start w:val="1"/>
+      <w:numFmt w:val="bullet"/>
+      <w:lvlText w:val="o"/>
+      <w:lvlJc w:val="left"/>
+      <w:pPr>
+        <w:ind w:left="7560" w:hanging="360"/>
+      </w:pPr>
+      <w:rPr>
+        <w:rFonts w:ascii="Courier New" w:hAnsi="Courier New" w:hint="default"/>
+      </w:rPr>
+    </w:lvl>
+    <w:lvl w:ilvl="8" w:tplc="04090005" w:tentative="1">
+      <w:start w:val="1"/>
+      <w:numFmt w:val="bullet"/>
+      <w:lvlText w:val=""/>
+      <w:lvlJc w:val="left"/>
+      <w:pPr>
+        <w:ind w:left="8280" w:hanging="360"/>
+      </w:pPr>
+      <w:rPr>
+        <w:rFonts w:ascii="Wingdings" w:hAnsi="Wingdings" w:hint="default"/>
+      </w:rPr>
+    </w:lvl>
+  </w:abstractNum>
+  <w:abstractNum w:abstractNumId="8">
+    <w:nsid w:val="70C7562C"/>
+    <w:multiLevelType w:val="hybridMultilevel"/>
+    <w:tmpl w:val="8166AB98"/>
+    <w:lvl w:ilvl="0" w:tplc="0409000F">
+      <w:start w:val="1"/>
+      <w:numFmt w:val="decimal"/>
+      <w:lvlText w:val="%1."/>
+      <w:lvlJc w:val="left"/>
+      <w:pPr>
+        <w:ind w:left="1440" w:hanging="360"/>
+      </w:pPr>
+    </w:lvl>
+    <w:lvl w:ilvl="1" w:tplc="04090019">
+      <w:start w:val="1"/>
+      <w:numFmt w:val="lowerLetter"/>
+      <w:lvlText w:val="%2."/>
+      <w:lvlJc w:val="left"/>
+      <w:pPr>
+        <w:ind w:left="2160" w:hanging="360"/>
+      </w:pPr>
+    </w:lvl>
+    <w:lvl w:ilvl="2" w:tplc="0409001B" w:tentative="1">
+      <w:start w:val="1"/>
+      <w:numFmt w:val="lowerRoman"/>
+      <w:lvlText w:val="%3."/>
+      <w:lvlJc w:val="right"/>
+      <w:pPr>
+        <w:ind w:left="2880" w:hanging="180"/>
+      </w:pPr>
+    </w:lvl>
+    <w:lvl w:ilvl="3" w:tplc="0409000F" w:tentative="1">
+      <w:start w:val="1"/>
+      <w:numFmt w:val="decimal"/>
+      <w:lvlText w:val="%4."/>
+      <w:lvlJc w:val="left"/>
+      <w:pPr>
+        <w:ind w:left="3600" w:hanging="360"/>
+      </w:pPr>
+    </w:lvl>
+    <w:lvl w:ilvl="4" w:tplc="04090019" w:tentative="1">
+      <w:start w:val="1"/>
+      <w:numFmt w:val="lowerLetter"/>
+      <w:lvlText w:val="%5."/>
+      <w:lvlJc w:val="left"/>
+      <w:pPr>
+        <w:ind w:left="4320" w:hanging="360"/>
+      </w:pPr>
+    </w:lvl>
+    <w:lvl w:ilvl="5" w:tplc="0409001B" w:tentative="1">
+      <w:start w:val="1"/>
+      <w:numFmt w:val="lowerRoman"/>
+      <w:lvlText w:val="%6."/>
+      <w:lvlJc w:val="right"/>
+      <w:pPr>
+        <w:ind w:left="5040" w:hanging="180"/>
+      </w:pPr>
+    </w:lvl>
+    <w:lvl w:ilvl="6" w:tplc="0409000F" w:tentative="1">
+      <w:start w:val="1"/>
+      <w:numFmt w:val="decimal"/>
+      <w:lvlText w:val="%7."/>
+      <w:lvlJc w:val="left"/>
+      <w:pPr>
+        <w:ind w:left="5760" w:hanging="360"/>
+      </w:pPr>
+    </w:lvl>
+    <w:lvl w:ilvl="7" w:tplc="04090019" w:tentative="1">
+      <w:start w:val="1"/>
+      <w:numFmt w:val="lowerLetter"/>
+      <w:lvlText w:val="%8."/>
+      <w:lvlJc w:val="left"/>
+      <w:pPr>
+        <w:ind w:left="6480" w:hanging="360"/>
+      </w:pPr>
+    </w:lvl>
+    <w:lvl w:ilvl="8" w:tplc="0409001B" w:tentative="1">
+      <w:start w:val="1"/>
+      <w:numFmt w:val="lowerRoman"/>
+      <w:lvlText w:val="%9."/>
+      <w:lvlJc w:val="right"/>
+      <w:pPr>
+        <w:ind w:left="7200" w:hanging="180"/>
+      </w:pPr>
+    </w:lvl>
+  </w:abstractNum>
+  <w:abstractNum w:abstractNumId="9">
+    <w:nsid w:val="7FBB7A7D"/>
+    <w:multiLevelType w:val="hybridMultilevel"/>
+    <w:tmpl w:val="E38E67E6"/>
+    <w:lvl w:ilvl="0" w:tplc="04090001">
+      <w:start w:val="1"/>
+      <w:numFmt w:val="bullet"/>
+      <w:lvlText w:val=""/>
+      <w:lvlJc w:val="left"/>
+      <w:pPr>
+        <w:ind w:left="2160" w:hanging="360"/>
+      </w:pPr>
+      <w:rPr>
+        <w:rFonts w:ascii="Symbol" w:hAnsi="Symbol" w:hint="default"/>
+      </w:rPr>
+    </w:lvl>
+    <w:lvl w:ilvl="1" w:tplc="04090003" w:tentative="1">
+      <w:start w:val="1"/>
+      <w:numFmt w:val="bullet"/>
+      <w:lvlText w:val="o"/>
+      <w:lvlJc w:val="left"/>
+      <w:pPr>
+        <w:ind w:left="2880" w:hanging="360"/>
+      </w:pPr>
+      <w:rPr>
+        <w:rFonts w:ascii="Courier New" w:hAnsi="Courier New" w:hint="default"/>
+      </w:rPr>
+    </w:lvl>
+    <w:lvl w:ilvl="2" w:tplc="04090005" w:tentative="1">
+      <w:start w:val="1"/>
+      <w:numFmt w:val="bullet"/>
+      <w:lvlText w:val=""/>
+      <w:lvlJc w:val="left"/>
+      <w:pPr>
+        <w:ind w:left="3600" w:hanging="360"/>
+      </w:pPr>
+      <w:rPr>
+        <w:rFonts w:ascii="Wingdings" w:hAnsi="Wingdings" w:hint="default"/>
+      </w:rPr>
+    </w:lvl>
+    <w:lvl w:ilvl="3" w:tplc="04090001" w:tentative="1">
+      <w:start w:val="1"/>
+      <w:numFmt w:val="bullet"/>
+      <w:lvlText w:val=""/>
+      <w:lvlJc w:val="left"/>
+      <w:pPr>
+        <w:ind w:left="4320" w:hanging="360"/>
+      </w:pPr>
+      <w:rPr>
+        <w:rFonts w:ascii="Symbol" w:hAnsi="Symbol" w:hint="default"/>
+      </w:rPr>
+    </w:lvl>
+    <w:lvl w:ilvl="4" w:tplc="04090003" w:tentative="1">
+      <w:start w:val="1"/>
+      <w:numFmt w:val="bullet"/>
+      <w:lvlText w:val="o"/>
+      <w:lvlJc w:val="left"/>
+      <w:pPr>
+        <w:ind w:left="5040" w:hanging="360"/>
+      </w:pPr>
+      <w:rPr>
+        <w:rFonts w:ascii="Courier New" w:hAnsi="Courier New" w:hint="default"/>
+      </w:rPr>
+    </w:lvl>
+    <w:lvl w:ilvl="5" w:tplc="04090005" w:tentative="1">
+      <w:start w:val="1"/>
+      <w:numFmt w:val="bullet"/>
+      <w:lvlText w:val=""/>
+      <w:lvlJc w:val="left"/>
+      <w:pPr>
+        <w:ind w:left="5760" w:hanging="360"/>
+      </w:pPr>
+      <w:rPr>
+        <w:rFonts w:ascii="Wingdings" w:hAnsi="Wingdings" w:hint="default"/>
+      </w:rPr>
+    </w:lvl>
+    <w:lvl w:ilvl="6" w:tplc="04090001" w:tentative="1">
+      <w:start w:val="1"/>
+      <w:numFmt w:val="bullet"/>
+      <w:lvlText w:val=""/>
+      <w:lvlJc w:val="left"/>
+      <w:pPr>
+        <w:ind w:left="6480" w:hanging="360"/>
+      </w:pPr>
+      <w:rPr>
+        <w:rFonts w:ascii="Symbol" w:hAnsi="Symbol" w:hint="default"/>
+      </w:rPr>
+    </w:lvl>
+    <w:lvl w:ilvl="7" w:tplc="04090003" w:tentative="1">
+      <w:start w:val="1"/>
+      <w:numFmt w:val="bullet"/>
+      <w:lvlText w:val="o"/>
+      <w:lvlJc w:val="left"/>
+      <w:pPr>
+        <w:ind w:left="7200" w:hanging="360"/>
+      </w:pPr>
+      <w:rPr>
+        <w:rFonts w:ascii="Courier New" w:hAnsi="Courier New" w:hint="default"/>
+      </w:rPr>
+    </w:lvl>
+    <w:lvl w:ilvl="8" w:tplc="04090005" w:tentative="1">
+      <w:start w:val="1"/>
+      <w:numFmt w:val="bullet"/>
+      <w:lvlText w:val=""/>
+      <w:lvlJc w:val="left"/>
+      <w:pPr>
+        <w:ind w:left="7920" w:hanging="360"/>
+      </w:pPr>
+      <w:rPr>
+        <w:rFonts w:ascii="Wingdings" w:hAnsi="Wingdings" w:hint="default"/>
+      </w:rPr>
+    </w:lvl>
+  </w:abstractNum>
+  <w:num w:numId="1">
+    <w:abstractNumId w:val="8"/>
+  </w:num>
+  <w:num w:numId="2">
+    <w:abstractNumId w:val="4"/>
+  </w:num>
+  <w:num w:numId="3">
+    <w:abstractNumId w:val="2"/>
+  </w:num>
+  <w:num w:numId="4">
+    <w:abstractNumId w:val="6"/>
+  </w:num>
+  <w:num w:numId="5">
+    <w:abstractNumId w:val="5"/>
+  </w:num>
+  <w:num w:numId="6">
+    <w:abstractNumId w:val="3"/>
+  </w:num>
+  <w:num w:numId="7">
+    <w:abstractNumId w:val="7"/>
+  </w:num>
+  <w:num w:numId="8">
+    <w:abstractNumId w:val="0"/>
+  </w:num>
+  <w:num w:numId="9">
+    <w:abstractNumId w:val="9"/>
+  </w:num>
+  <w:num w:numId="10">
+    <w:abstractNumId w:val="1"/>
+  </w:num>
+</w:numbering>
 </file>
 
 <file path=word/styles.xml><?xml version="1.0" encoding="utf-8"?>
@@ -223,6 +1718,17 @@
     <w:uiPriority w:val="99"/>
     <w:semiHidden/>
     <w:unhideWhenUsed/>
+  </w:style>
+  <w:style w:type="paragraph" w:styleId="ListParagraph">
+    <w:name w:val="List Paragraph"/>
+    <w:basedOn w:val="Normal"/>
+    <w:uiPriority w:val="34"/>
+    <w:qFormat/>
+    <w:rsid w:val="008C525D"/>
+    <w:pPr>
+      <w:ind w:left="720"/>
+      <w:contextualSpacing/>
+    </w:pPr>
   </w:style>
 </w:styles>
 </file>

</xml_diff>

<commit_message>
update document research Spring MVC,Hibernate,Rest API
</commit_message>
<xml_diff>
--- a/doc/research/TRN-Miniblog_ResearchHibernateSpring_LePhuongDong.docx
+++ b/doc/research/TRN-Miniblog_ResearchHibernateSpring_LePhuongDong.docx
@@ -4,395 +4,1590 @@
   <w:body>
     <w:p>
       <w:pPr>
-        <w:pStyle w:val="ListParagraph"/>
-        <w:numPr>
-          <w:ilvl w:val="0"/>
-          <w:numId w:val="1"/>
-        </w:numPr>
-      </w:pPr>
-      <w:r>
-        <w:t>Spring Framework</w:t>
-      </w:r>
-    </w:p>
-    <w:p>
-      <w:pPr>
-        <w:pStyle w:val="ListParagraph"/>
-        <w:numPr>
-          <w:ilvl w:val="0"/>
-          <w:numId w:val="2"/>
-        </w:numPr>
-      </w:pPr>
-      <w:r>
-        <w:t>Open source</w:t>
-      </w:r>
-    </w:p>
-    <w:p>
-      <w:pPr>
-        <w:pStyle w:val="ListParagraph"/>
-        <w:numPr>
-          <w:ilvl w:val="0"/>
-          <w:numId w:val="2"/>
-        </w:numPr>
-      </w:pPr>
-      <w:r>
-        <w:t>Lightweight</w:t>
-      </w:r>
-    </w:p>
-    <w:p>
-      <w:pPr>
-        <w:pStyle w:val="ListParagraph"/>
-        <w:numPr>
-          <w:ilvl w:val="0"/>
-          <w:numId w:val="2"/>
-        </w:numPr>
-      </w:pPr>
-      <w:r>
-        <w:t>POJO base</w:t>
-      </w:r>
-    </w:p>
-    <w:p>
-      <w:pPr>
-        <w:pStyle w:val="ListParagraph"/>
-        <w:numPr>
-          <w:ilvl w:val="0"/>
-          <w:numId w:val="2"/>
-        </w:numPr>
-      </w:pPr>
-      <w:r>
-        <w:t>Modular</w:t>
-      </w:r>
-    </w:p>
-    <w:p>
-      <w:pPr>
-        <w:pStyle w:val="ListParagraph"/>
-        <w:numPr>
-          <w:ilvl w:val="0"/>
-          <w:numId w:val="2"/>
-        </w:numPr>
-      </w:pPr>
-      <w:r>
-        <w:t>Extendiable</w:t>
-      </w:r>
-    </w:p>
-    <w:p>
-      <w:pPr>
-        <w:pStyle w:val="ListParagraph"/>
-        <w:numPr>
-          <w:ilvl w:val="0"/>
-          <w:numId w:val="2"/>
-        </w:numPr>
-      </w:pPr>
-      <w:r>
-        <w:t>Standard of Java Enterprise Application</w:t>
-      </w:r>
-    </w:p>
-    <w:p/>
-    <w:p>
-      <w:pPr>
-        <w:pStyle w:val="ListParagraph"/>
-        <w:numPr>
-          <w:ilvl w:val="0"/>
-          <w:numId w:val="1"/>
-        </w:numPr>
-      </w:pPr>
-      <w:r>
-        <w:t>Spring Modules</w:t>
-      </w:r>
-    </w:p>
-    <w:p>
-      <w:pPr>
-        <w:pStyle w:val="ListParagraph"/>
-        <w:numPr>
-          <w:ilvl w:val="0"/>
-          <w:numId w:val="3"/>
-        </w:numPr>
-      </w:pPr>
-      <w:r>
-        <w:t xml:space="preserve"> Data Access</w:t>
-      </w:r>
-    </w:p>
-    <w:p>
-      <w:pPr>
-        <w:pStyle w:val="ListParagraph"/>
-        <w:numPr>
-          <w:ilvl w:val="1"/>
-          <w:numId w:val="3"/>
-        </w:numPr>
-      </w:pPr>
-      <w:r>
-        <w:t>JDBC</w:t>
-      </w:r>
-    </w:p>
-    <w:p>
-      <w:pPr>
-        <w:pStyle w:val="ListParagraph"/>
-        <w:numPr>
-          <w:ilvl w:val="1"/>
-          <w:numId w:val="3"/>
-        </w:numPr>
-      </w:pPr>
-      <w:r>
-        <w:t>ORM(API,Hibernate)</w:t>
-      </w:r>
-    </w:p>
-    <w:p>
-      <w:pPr>
-        <w:pStyle w:val="ListParagraph"/>
-        <w:numPr>
-          <w:ilvl w:val="1"/>
-          <w:numId w:val="3"/>
-        </w:numPr>
-      </w:pPr>
-      <w:r>
-        <w:t>OXM</w:t>
-      </w:r>
-    </w:p>
-    <w:p>
-      <w:pPr>
-        <w:pStyle w:val="ListParagraph"/>
-        <w:numPr>
-          <w:ilvl w:val="1"/>
-          <w:numId w:val="3"/>
-        </w:numPr>
-      </w:pPr>
-      <w:r>
-        <w:t>JMS</w:t>
-      </w:r>
-    </w:p>
-    <w:p>
-      <w:pPr>
-        <w:pStyle w:val="ListParagraph"/>
-        <w:numPr>
-          <w:ilvl w:val="0"/>
-          <w:numId w:val="3"/>
-        </w:numPr>
-      </w:pPr>
-      <w:r>
-        <w:t>Web</w:t>
-      </w:r>
-    </w:p>
-    <w:p>
-      <w:pPr>
-        <w:pStyle w:val="ListParagraph"/>
-        <w:numPr>
-          <w:ilvl w:val="1"/>
-          <w:numId w:val="3"/>
-        </w:numPr>
-      </w:pPr>
-      <w:r>
-        <w:t>Web</w:t>
-      </w:r>
-    </w:p>
-    <w:p>
-      <w:pPr>
-        <w:pStyle w:val="ListParagraph"/>
-        <w:numPr>
-          <w:ilvl w:val="1"/>
-          <w:numId w:val="3"/>
-        </w:numPr>
-      </w:pPr>
-      <w:r>
-        <w:t>Servlet(MVC)</w:t>
-      </w:r>
-    </w:p>
-    <w:p>
-      <w:pPr>
-        <w:pStyle w:val="ListParagraph"/>
-        <w:numPr>
-          <w:ilvl w:val="1"/>
-          <w:numId w:val="3"/>
-        </w:numPr>
-      </w:pPr>
-      <w:r>
-        <w:t>Portlet</w:t>
-      </w:r>
-    </w:p>
-    <w:p>
-      <w:pPr>
-        <w:pStyle w:val="ListParagraph"/>
-        <w:numPr>
-          <w:ilvl w:val="1"/>
-          <w:numId w:val="3"/>
-        </w:numPr>
-      </w:pPr>
-      <w:r>
-        <w:t>Strut</w:t>
-      </w:r>
-    </w:p>
-    <w:p>
-      <w:pPr>
-        <w:pStyle w:val="ListParagraph"/>
-        <w:numPr>
-          <w:ilvl w:val="0"/>
-          <w:numId w:val="3"/>
-        </w:numPr>
-      </w:pPr>
-      <w:r>
-        <w:t>AOP</w:t>
-      </w:r>
-    </w:p>
-    <w:p>
-      <w:pPr>
-        <w:pStyle w:val="ListParagraph"/>
-        <w:numPr>
-          <w:ilvl w:val="0"/>
-          <w:numId w:val="3"/>
-        </w:numPr>
-      </w:pPr>
-      <w:r>
-        <w:t>Core Container</w:t>
-      </w:r>
-    </w:p>
-    <w:p>
-      <w:pPr>
-        <w:pStyle w:val="ListParagraph"/>
-        <w:numPr>
-          <w:ilvl w:val="1"/>
-          <w:numId w:val="3"/>
-        </w:numPr>
-      </w:pPr>
-      <w:r>
-        <w:t>Beans</w:t>
-      </w:r>
-    </w:p>
-    <w:p>
-      <w:pPr>
-        <w:pStyle w:val="ListParagraph"/>
-        <w:numPr>
-          <w:ilvl w:val="1"/>
-          <w:numId w:val="3"/>
-        </w:numPr>
-      </w:pPr>
-      <w:r>
-        <w:t>Core</w:t>
-      </w:r>
-    </w:p>
-    <w:p>
-      <w:pPr>
-        <w:pStyle w:val="ListParagraph"/>
-        <w:numPr>
-          <w:ilvl w:val="1"/>
-          <w:numId w:val="3"/>
-        </w:numPr>
-      </w:pPr>
-      <w:r>
-        <w:t>Context</w:t>
-      </w:r>
-    </w:p>
-    <w:p>
-      <w:pPr>
-        <w:pStyle w:val="ListParagraph"/>
-        <w:numPr>
-          <w:ilvl w:val="1"/>
-          <w:numId w:val="3"/>
-        </w:numPr>
-      </w:pPr>
-      <w:r>
-        <w:t>Expression Language</w:t>
-      </w:r>
-    </w:p>
-    <w:p>
-      <w:pPr>
-        <w:pStyle w:val="ListParagraph"/>
-        <w:numPr>
-          <w:ilvl w:val="0"/>
-          <w:numId w:val="1"/>
-        </w:numPr>
-      </w:pPr>
-      <w:r>
-        <w:t>Ioc</w:t>
-      </w:r>
-    </w:p>
-    <w:p>
-      <w:pPr>
-        <w:pStyle w:val="ListParagraph"/>
-        <w:numPr>
-          <w:ilvl w:val="0"/>
-          <w:numId w:val="9"/>
-        </w:numPr>
-      </w:pPr>
-      <w:r>
-        <w:t>Concept in application development</w:t>
-      </w:r>
-    </w:p>
-    <w:p>
-      <w:pPr>
-        <w:pStyle w:val="ListParagraph"/>
-        <w:numPr>
-          <w:ilvl w:val="0"/>
-          <w:numId w:val="9"/>
-        </w:numPr>
-      </w:pPr>
-      <w:r>
-        <w:t>One form is Dependency Injection</w:t>
-      </w:r>
-    </w:p>
-    <w:p>
-      <w:pPr>
-        <w:pStyle w:val="ListParagraph"/>
-        <w:numPr>
-          <w:ilvl w:val="0"/>
-          <w:numId w:val="1"/>
-        </w:numPr>
-      </w:pPr>
-      <w:r>
-        <w:t>DI</w:t>
-      </w:r>
-    </w:p>
-    <w:p>
-      <w:pPr>
-        <w:pStyle w:val="ListParagraph"/>
-        <w:numPr>
-          <w:ilvl w:val="0"/>
-          <w:numId w:val="10"/>
-        </w:numPr>
-      </w:pPr>
-      <w:r>
-        <w:t>Is a process whereby objects define their dependencies</w:t>
-      </w:r>
-    </w:p>
-    <w:p>
-      <w:pPr>
-        <w:pStyle w:val="ListParagraph"/>
-        <w:numPr>
-          <w:ilvl w:val="0"/>
-          <w:numId w:val="10"/>
-        </w:numPr>
-      </w:pPr>
-      <w:r>
-        <w:t>Two major variants</w:t>
-      </w:r>
-    </w:p>
-    <w:p>
-      <w:pPr>
-        <w:pStyle w:val="ListParagraph"/>
-        <w:numPr>
-          <w:ilvl w:val="1"/>
-          <w:numId w:val="10"/>
-        </w:numPr>
-      </w:pPr>
-      <w:r>
-        <w:t>Constructor injection</w:t>
-      </w:r>
-    </w:p>
-    <w:p>
-      <w:pPr>
-        <w:pStyle w:val="ListParagraph"/>
-        <w:numPr>
-          <w:ilvl w:val="1"/>
-          <w:numId w:val="10"/>
-        </w:numPr>
-      </w:pPr>
-      <w:r>
-        <w:t>Setter injection</w:t>
-      </w:r>
+        <w:rPr>
+          <w:b/>
+        </w:rPr>
+      </w:pPr>
+    </w:p>
+    <w:p>
+      <w:r>
+        <w:rPr>
+          <w:b/>
+        </w:rPr>
+        <w:t xml:space="preserve">POJO: </w:t>
+      </w:r>
+      <w:r>
+        <w:t xml:space="preserve">Plain Old Java Object. It’s a java </w:t>
+      </w:r>
+      <w:proofErr w:type="gramStart"/>
+      <w:r>
+        <w:t>class which</w:t>
+      </w:r>
+      <w:proofErr w:type="gramEnd"/>
+      <w:r>
+        <w:t xml:space="preserve"> has its properties set private. Use getters/setters to access member variables.</w:t>
+      </w:r>
+    </w:p>
+    <w:p/>
+    <w:p>
+      <w:r>
+        <w:rPr>
+          <w:b/>
+        </w:rPr>
+        <w:t xml:space="preserve">Model: </w:t>
+      </w:r>
+      <w:r>
+        <w:t>Represent data of application.</w:t>
+      </w:r>
+    </w:p>
+    <w:p>
+      <w:r>
+        <w:rPr>
+          <w:b/>
+        </w:rPr>
+        <w:t xml:space="preserve">View: </w:t>
+      </w:r>
+      <w:r>
+        <w:t>User interface</w:t>
+      </w:r>
+    </w:p>
+    <w:p>
+      <w:r>
+        <w:rPr>
+          <w:b/>
+        </w:rPr>
+        <w:t xml:space="preserve">Controller: </w:t>
+      </w:r>
+      <w:r>
+        <w:t xml:space="preserve">Get data from view, process it, </w:t>
+      </w:r>
+      <w:proofErr w:type="gramStart"/>
+      <w:r>
+        <w:t>then</w:t>
+      </w:r>
+      <w:proofErr w:type="gramEnd"/>
+      <w:r>
+        <w:t xml:space="preserve"> display it back on view.</w:t>
+      </w:r>
+    </w:p>
+    <w:p>
+      <w:r>
+        <w:t xml:space="preserve"> </w:t>
+      </w:r>
+      <w:r>
+        <w:rPr>
+          <w:noProof/>
+        </w:rPr>
+        <w:drawing>
+          <wp:inline distT="0" distB="0" distL="0" distR="0" wp14:anchorId="1BBB3E6B" wp14:editId="795654A0">
+            <wp:extent cx="3048000" cy="2876550"/>
+            <wp:effectExtent l="0" t="0" r="0" b="0"/>
+            <wp:docPr id="1" name="Picture 1"/>
+            <wp:cNvGraphicFramePr>
+              <a:graphicFrameLocks xmlns:a="http://schemas.openxmlformats.org/drawingml/2006/main" noChangeAspect="1"/>
+            </wp:cNvGraphicFramePr>
+            <a:graphic xmlns:a="http://schemas.openxmlformats.org/drawingml/2006/main">
+              <a:graphicData uri="http://schemas.openxmlformats.org/drawingml/2006/picture">
+                <pic:pic xmlns:pic="http://schemas.openxmlformats.org/drawingml/2006/picture">
+                  <pic:nvPicPr>
+                    <pic:cNvPr id="1" name="mvc.jpg"/>
+                    <pic:cNvPicPr/>
+                  </pic:nvPicPr>
+                  <pic:blipFill>
+                    <a:blip r:embed="rId7">
+                      <a:extLst>
+                        <a:ext uri="{28A0092B-C50C-407E-A947-70E740481C1C}">
+                          <a14:useLocalDpi xmlns:a14="http://schemas.microsoft.com/office/drawing/2010/main" val="0"/>
+                        </a:ext>
+                      </a:extLst>
+                    </a:blip>
+                    <a:stretch>
+                      <a:fillRect/>
+                    </a:stretch>
+                  </pic:blipFill>
+                  <pic:spPr>
+                    <a:xfrm>
+                      <a:off x="0" y="0"/>
+                      <a:ext cx="3048000" cy="2876550"/>
+                    </a:xfrm>
+                    <a:prstGeom prst="rect">
+                      <a:avLst/>
+                    </a:prstGeom>
+                  </pic:spPr>
+                </pic:pic>
+              </a:graphicData>
+            </a:graphic>
+          </wp:inline>
+        </w:drawing>
+      </w:r>
+    </w:p>
+    <w:p/>
+    <w:p>
+      <w:r>
+        <w:rPr>
+          <w:b/>
+        </w:rPr>
+        <w:t>IoC Container:</w:t>
+      </w:r>
+      <w:r>
+        <w:t xml:space="preserve"> Inversion of control, cover a board range of techniques that allow an object to become a passive participant in the system. Instead of create a new object of other class, it create </w:t>
+      </w:r>
+      <w:proofErr w:type="gramStart"/>
+      <w:r>
+        <w:t>an</w:t>
+      </w:r>
+      <w:proofErr w:type="gramEnd"/>
+      <w:r>
+        <w:t xml:space="preserve"> private variable, then let someone else (in this case is Spring) inject the object you need to that private variable</w:t>
+      </w:r>
+    </w:p>
+    <w:p/>
+    <w:p>
+      <w:r>
+        <w:rPr>
+          <w:b/>
+        </w:rPr>
+        <w:t xml:space="preserve">Dependency Injection: </w:t>
+      </w:r>
+      <w:r>
+        <w:t>a design pattern that removes the dependency of the programs. Provide the information from the external source such as XML file. Make code coupled.</w:t>
+      </w:r>
+    </w:p>
+    <w:p/>
+    <w:p>
+      <w:r>
+        <w:rPr>
+          <w:b/>
+        </w:rPr>
+        <w:t xml:space="preserve">Bean: </w:t>
+      </w:r>
+      <w:r>
+        <w:t xml:space="preserve">contains the information called Configuration </w:t>
+      </w:r>
+      <w:proofErr w:type="gramStart"/>
+      <w:r>
+        <w:t>metadata which</w:t>
+      </w:r>
+      <w:proofErr w:type="gramEnd"/>
+      <w:r>
+        <w:t xml:space="preserve"> is needed for the container to know: </w:t>
+      </w:r>
+    </w:p>
+    <w:p>
+      <w:pPr>
+        <w:ind w:firstLine="720"/>
+      </w:pPr>
+      <w:r>
+        <w:t>- How to create a bean</w:t>
+      </w:r>
+    </w:p>
+    <w:p>
+      <w:r>
+        <w:tab/>
+        <w:t>- Bean’s lifecycle details</w:t>
+      </w:r>
+    </w:p>
+    <w:p>
+      <w:r>
+        <w:tab/>
+        <w:t>- Bean’s dependencies</w:t>
+      </w:r>
+    </w:p>
+    <w:p>
+      <w:r>
+        <w:t>Metadata translate into a set of following properties that make up each bean:</w:t>
+      </w:r>
+    </w:p>
+    <w:p>
+      <w:pPr>
+        <w:ind w:left="720"/>
+      </w:pPr>
+      <w:r>
+        <w:t>Class, name, scope, constructor-arg, properties, autowiring mode</w:t>
+      </w:r>
+      <w:proofErr w:type="gramStart"/>
+      <w:r>
+        <w:t>,  lazy</w:t>
+      </w:r>
+      <w:proofErr w:type="gramEnd"/>
+      <w:r>
+        <w:t>-initialization mode, initialization method, destruction method.</w:t>
+      </w:r>
+      <w:r>
+        <w:tab/>
+      </w:r>
+    </w:p>
+    <w:p>
+      <w:pPr>
+        <w:ind w:left="720"/>
+      </w:pPr>
+    </w:p>
+    <w:p>
+      <w:r>
+        <w:rPr>
+          <w:b/>
+        </w:rPr>
+        <w:t xml:space="preserve">Bean Scopes: </w:t>
+      </w:r>
+    </w:p>
+    <w:p>
+      <w:r>
+        <w:tab/>
+        <w:t xml:space="preserve">Singleton: (default) In Spring container, a </w:t>
+      </w:r>
+      <w:proofErr w:type="gramStart"/>
+      <w:r>
+        <w:t>singleton scoped</w:t>
+      </w:r>
+      <w:proofErr w:type="gramEnd"/>
+      <w:r>
+        <w:t xml:space="preserve"> bean will be instantiated only once and the same will be used for its lifetime.  As an static object</w:t>
+      </w:r>
+    </w:p>
+    <w:p>
+      <w:r>
+        <w:tab/>
+        <w:t>Prototype: allow bean to instantiated whenever it is requested. As a normal class, when you create instance it create a new one.</w:t>
+      </w:r>
+    </w:p>
+    <w:p>
+      <w:r>
+        <w:tab/>
+        <w:t>Request: instantiate the bean for a single HTTP request. This instantiated object lives through the HTTP request.</w:t>
+      </w:r>
+    </w:p>
+    <w:p>
+      <w:r>
+        <w:tab/>
+        <w:t>Session: bean instantiated lives through the HTTP session.</w:t>
+      </w:r>
+    </w:p>
+    <w:p>
+      <w:r>
+        <w:tab/>
+        <w:t xml:space="preserve">Global_session: equal as session scope on portlet-based web app. </w:t>
+      </w:r>
+    </w:p>
+    <w:p/>
+    <w:p>
+      <w:r>
+        <w:rPr>
+          <w:b/>
+        </w:rPr>
+        <w:t>ApplicationContext</w:t>
+      </w:r>
+      <w:r>
+        <w:t>: an interface providing configuration information to an application. Provide:</w:t>
+      </w:r>
+    </w:p>
+    <w:p>
+      <w:pPr>
+        <w:ind w:firstLine="720"/>
+      </w:pPr>
+      <w:proofErr w:type="gramStart"/>
+      <w:r>
+        <w:t>Bean factory method for accessing app components.</w:t>
+      </w:r>
+      <w:proofErr w:type="gramEnd"/>
+    </w:p>
+    <w:p>
+      <w:r>
+        <w:rPr>
+          <w:b/>
+        </w:rPr>
+        <w:tab/>
+      </w:r>
+      <w:r>
+        <w:t>Ability to load file resource in a generic fashion.</w:t>
+      </w:r>
+    </w:p>
+    <w:p>
+      <w:r>
+        <w:tab/>
+        <w:t>Ability to publish events to registered listeners.</w:t>
+      </w:r>
+    </w:p>
+    <w:p>
+      <w:r>
+        <w:tab/>
+      </w:r>
+      <w:proofErr w:type="gramStart"/>
+      <w:r>
+        <w:t>Ability to resolve messages, supporting internationalization.</w:t>
+      </w:r>
+      <w:proofErr w:type="gramEnd"/>
+    </w:p>
+    <w:p>
+      <w:pPr>
+        <w:rPr>
+          <w:rFonts w:ascii="Cambria" w:eastAsia="Times New Roman" w:hAnsi="Cambria" w:cs="Times New Roman"/>
+          <w:sz w:val="22"/>
+          <w:szCs w:val="22"/>
+        </w:rPr>
+      </w:pPr>
+      <w:r>
+        <w:tab/>
+      </w:r>
+      <w:proofErr w:type="gramStart"/>
+      <w:r>
+        <w:t>Inheritance from a parent context.</w:t>
+      </w:r>
+      <w:proofErr w:type="gramEnd"/>
+      <w:r>
+        <w:t xml:space="preserve"> </w:t>
+      </w:r>
+      <w:r>
+        <w:rPr>
+          <w:rFonts w:ascii="Arial" w:eastAsia="Times New Roman" w:hAnsi="Arial" w:cs="Arial"/>
+          <w:color w:val="000000"/>
+          <w:sz w:val="20"/>
+          <w:szCs w:val="20"/>
+          <w:shd w:val="clear" w:color="auto" w:fill="FFFFFF"/>
+        </w:rPr>
+        <w:t> </w:t>
+      </w:r>
+      <w:r>
+        <w:rPr>
+          <w:rFonts w:ascii="Arial" w:eastAsia="Times New Roman" w:hAnsi="Arial" w:cs="Arial"/>
+          <w:color w:val="000000"/>
+          <w:sz w:val="22"/>
+          <w:szCs w:val="22"/>
+          <w:shd w:val="clear" w:color="auto" w:fill="FFFFFF"/>
+        </w:rPr>
+        <w:t>S</w:t>
+      </w:r>
+      <w:r>
+        <w:rPr>
+          <w:rFonts w:ascii="Cambria" w:eastAsia="Times New Roman" w:hAnsi="Cambria" w:cs="Arial"/>
+          <w:color w:val="000000"/>
+          <w:sz w:val="22"/>
+          <w:szCs w:val="22"/>
+          <w:shd w:val="clear" w:color="auto" w:fill="FFFFFF"/>
+        </w:rPr>
+        <w:t>ingle parent context can be used by an entire web application, while each servlet has its own child context that is independent of that of any other servlet.</w:t>
+      </w:r>
+    </w:p>
+    <w:p/>
+    <w:p>
+      <w:pPr>
+        <w:rPr>
+          <w:b/>
+        </w:rPr>
+      </w:pPr>
+    </w:p>
+    <w:p>
+      <w:pPr>
+        <w:rPr>
+          <w:b/>
+        </w:rPr>
+      </w:pPr>
+      <w:r>
+        <w:rPr>
+          <w:b/>
+        </w:rPr>
+        <w:t xml:space="preserve">BeanFactory: </w:t>
+      </w:r>
+      <w:r>
+        <w:t xml:space="preserve"> a subset of ApplicationContext and provide lesser functionalities.</w:t>
+      </w:r>
+      <w:r>
+        <w:rPr>
+          <w:b/>
+        </w:rPr>
+        <w:t xml:space="preserve">  </w:t>
+      </w:r>
+    </w:p>
+    <w:p>
+      <w:pPr>
+        <w:rPr>
+          <w:b/>
+        </w:rPr>
+      </w:pPr>
+    </w:p>
+    <w:p/>
+    <w:p>
+      <w:r>
+        <w:rPr>
+          <w:b/>
+        </w:rPr>
+        <w:t>@RequestMapping</w:t>
+      </w:r>
+      <w:r>
+        <w:t xml:space="preserve">: Controller have methods, in order to know which method gets the order from which URL, we put annotation @RequestMapping with the URL corresponding go </w:t>
+      </w:r>
+      <w:proofErr w:type="gramStart"/>
+      <w:r>
+        <w:t>as  an</w:t>
+      </w:r>
+      <w:proofErr w:type="gramEnd"/>
+      <w:r>
+        <w:t xml:space="preserve"> argument above that method.</w:t>
+      </w:r>
+    </w:p>
+    <w:p>
+      <w:r>
+        <w:tab/>
+        <w:t>Argument can be changed depend on which data we want to get from the order and send to server (HttpRequest, HttpResponse, Object…).</w:t>
+      </w:r>
+    </w:p>
+    <w:p>
+      <w:r>
+        <w:tab/>
+        <w:t>Applied both class and method.</w:t>
+      </w:r>
+    </w:p>
+    <w:p>
+      <w:pPr>
+        <w:rPr>
+          <w:b/>
+        </w:rPr>
+      </w:pPr>
+      <w:r>
+        <w:tab/>
+      </w:r>
+      <w:r>
+        <w:rPr>
+          <w:b/>
+        </w:rPr>
+        <w:t>@RequestMapping (produce={“application/json”, “application/xml”}, consumes=“text/html”)</w:t>
+      </w:r>
+    </w:p>
+    <w:p>
+      <w:r>
+        <w:sym w:font="Wingdings" w:char="F0E0"/>
+      </w:r>
+      <w:r>
+        <w:t xml:space="preserve"> </w:t>
+      </w:r>
+      <w:proofErr w:type="gramStart"/>
+      <w:r>
+        <w:t>method</w:t>
+      </w:r>
+      <w:proofErr w:type="gramEnd"/>
+      <w:r>
+        <w:t xml:space="preserve"> can consume message only with Content-Type as text/html and is able to produce messages of type application/json and application/xml</w:t>
+      </w:r>
+    </w:p>
+    <w:p>
+      <w:pPr>
+        <w:rPr>
+          <w:b/>
+        </w:rPr>
+      </w:pPr>
+      <w:r>
+        <w:tab/>
+      </w:r>
+      <w:r>
+        <w:rPr>
+          <w:b/>
+        </w:rPr>
+        <w:t xml:space="preserve">@RequestMapping with </w:t>
+      </w:r>
+      <w:proofErr w:type="gramStart"/>
+      <w:r>
+        <w:rPr>
+          <w:b/>
+        </w:rPr>
+        <w:t>@PathVariable :</w:t>
+      </w:r>
+      <w:proofErr w:type="gramEnd"/>
+      <w:r>
+        <w:rPr>
+          <w:b/>
+        </w:rPr>
+        <w:t xml:space="preserve"> can create dynamic variable at the url .</w:t>
+      </w:r>
+    </w:p>
+    <w:p>
+      <w:pPr>
+        <w:spacing w:line="198" w:lineRule="atLeast"/>
+        <w:rPr>
+          <w:rFonts w:ascii="Consolas" w:eastAsia="Times New Roman" w:hAnsi="Consolas" w:cs="Times New Roman"/>
+          <w:color w:val="000000"/>
+          <w:sz w:val="18"/>
+          <w:szCs w:val="18"/>
+        </w:rPr>
+      </w:pPr>
+      <w:r>
+        <w:tab/>
+      </w:r>
+      <w:proofErr w:type="gramStart"/>
+      <w:r>
+        <w:rPr>
+          <w:rFonts w:ascii="Courier" w:hAnsi="Courier" w:cs="Courier"/>
+          <w:color w:val="000000"/>
+          <w:sz w:val="20"/>
+          <w:szCs w:val="20"/>
+        </w:rPr>
+        <w:t>@RequestMapping(</w:t>
+      </w:r>
+      <w:proofErr w:type="gramEnd"/>
+      <w:r>
+        <w:rPr>
+          <w:rFonts w:ascii="Courier" w:hAnsi="Courier" w:cs="Courier"/>
+          <w:color w:val="000000"/>
+          <w:sz w:val="20"/>
+          <w:szCs w:val="20"/>
+        </w:rPr>
+        <w:t>"/profile/{username}")</w:t>
+      </w:r>
+    </w:p>
+    <w:p>
+      <w:pPr>
+        <w:spacing w:line="198" w:lineRule="atLeast"/>
+        <w:ind w:left="720"/>
+        <w:rPr>
+          <w:rFonts w:ascii="Consolas" w:eastAsia="Times New Roman" w:hAnsi="Consolas" w:cs="Times New Roman"/>
+          <w:color w:val="000000"/>
+          <w:sz w:val="18"/>
+          <w:szCs w:val="18"/>
+        </w:rPr>
+      </w:pPr>
+      <w:proofErr w:type="gramStart"/>
+      <w:r>
+        <w:rPr>
+          <w:rFonts w:ascii="Courier" w:hAnsi="Courier" w:cs="Courier"/>
+          <w:color w:val="000000"/>
+          <w:sz w:val="20"/>
+          <w:szCs w:val="20"/>
+        </w:rPr>
+        <w:t>public</w:t>
+      </w:r>
+      <w:proofErr w:type="gramEnd"/>
+      <w:r>
+        <w:rPr>
+          <w:rFonts w:ascii="Consolas" w:eastAsia="Times New Roman" w:hAnsi="Consolas" w:cs="Times New Roman"/>
+          <w:color w:val="000000"/>
+          <w:sz w:val="18"/>
+          <w:szCs w:val="18"/>
+        </w:rPr>
+        <w:t xml:space="preserve"> </w:t>
+      </w:r>
+      <w:r>
+        <w:rPr>
+          <w:rFonts w:ascii="Courier" w:hAnsi="Courier" w:cs="Courier"/>
+          <w:color w:val="000000"/>
+          <w:sz w:val="20"/>
+          <w:szCs w:val="20"/>
+        </w:rPr>
+        <w:t>String showProfile(Model model, @PathVariable("username") String username){}</w:t>
+      </w:r>
+    </w:p>
+    <w:p>
+      <w:r>
+        <w:t>{</w:t>
+      </w:r>
+      <w:proofErr w:type="gramStart"/>
+      <w:r>
+        <w:t>username</w:t>
+      </w:r>
+      <w:proofErr w:type="gramEnd"/>
+      <w:r>
+        <w:t xml:space="preserve">} on @RequestMapping is PathVariable, it means that this method will serve any request of the format “/profile/username”. We capture the actual username in the next line using @PathVariable annotation, and store in the String username </w:t>
+      </w:r>
+    </w:p>
+    <w:p>
+      <w:pPr>
+        <w:rPr>
+          <w:b/>
+        </w:rPr>
+      </w:pPr>
+      <w:r>
+        <w:rPr>
+          <w:b/>
+        </w:rPr>
+        <w:tab/>
+        <w:t>@RequestMapping fallback method:</w:t>
+      </w:r>
+    </w:p>
+    <w:p>
+      <w:r>
+        <w:rPr>
+          <w:b/>
+        </w:rPr>
+        <w:tab/>
+      </w:r>
+      <w:proofErr w:type="gramStart"/>
+      <w:r>
+        <w:t>@RequestMapping(</w:t>
+      </w:r>
+      <w:proofErr w:type="gramEnd"/>
+      <w:r>
+        <w:t>“*”)</w:t>
+      </w:r>
+    </w:p>
+    <w:p>
+      <w:pPr>
+        <w:ind w:firstLine="720"/>
+      </w:pPr>
+      <w:proofErr w:type="gramStart"/>
+      <w:r>
+        <w:t>public</w:t>
+      </w:r>
+      <w:proofErr w:type="gramEnd"/>
+      <w:r>
+        <w:t xml:space="preserve"> String fallbackMethod(){ return “fallback method”;}</w:t>
+      </w:r>
+    </w:p>
+    <w:p>
+      <w:r>
+        <w:t>Create a fallback method for the controller class to make sure we are catching all the client requests even though there are no matching handler methods.</w:t>
+      </w:r>
+    </w:p>
+    <w:p>
+      <w:pPr>
+        <w:rPr>
+          <w:b/>
+        </w:rPr>
+      </w:pPr>
+    </w:p>
+    <w:p>
+      <w:r>
+        <w:rPr>
+          <w:b/>
+        </w:rPr>
+        <w:t xml:space="preserve">@RequestBody: </w:t>
+      </w:r>
+      <w:r>
+        <w:t>Spring will convert the content of the incoming request body to parameter object. Contain the body of the HTTP request.</w:t>
+      </w:r>
+    </w:p>
+    <w:p>
+      <w:pPr>
+        <w:rPr>
+          <w:b/>
+        </w:rPr>
+      </w:pPr>
+    </w:p>
+    <w:p>
+      <w:r>
+        <w:rPr>
+          <w:b/>
+        </w:rPr>
+        <w:t>@ResponseBody</w:t>
+      </w:r>
+      <w:proofErr w:type="gramStart"/>
+      <w:r>
+        <w:rPr>
+          <w:b/>
+        </w:rPr>
+        <w:t>;</w:t>
+      </w:r>
+      <w:r>
+        <w:t xml:space="preserve">  Spring</w:t>
+      </w:r>
+      <w:proofErr w:type="gramEnd"/>
+      <w:r>
+        <w:t xml:space="preserve"> will write its return value to http response automatically.</w:t>
+      </w:r>
+    </w:p>
+    <w:p/>
+    <w:p>
+      <w:r>
+        <w:rPr>
+          <w:b/>
+        </w:rPr>
+        <w:t xml:space="preserve">@ModelAttribute: </w:t>
+      </w:r>
+      <w:r>
+        <w:t>annotated method parameter can be mapped to an attribute in a model using @ModelAttribute in controller. Provide reference data for model.</w:t>
+      </w:r>
+    </w:p>
+    <w:p>
+      <w:pPr>
+        <w:rPr>
+          <w:rFonts w:ascii="Times" w:eastAsia="Times New Roman" w:hAnsi="Times" w:cs="Times New Roman"/>
+          <w:sz w:val="22"/>
+          <w:szCs w:val="22"/>
+        </w:rPr>
+      </w:pPr>
+      <w:r>
+        <w:rPr>
+          <w:rFonts w:ascii="Helvetica" w:eastAsia="Times New Roman" w:hAnsi="Helvetica" w:cs="Times New Roman"/>
+          <w:color w:val="333333"/>
+          <w:sz w:val="22"/>
+          <w:szCs w:val="22"/>
+        </w:rPr>
+        <w:t xml:space="preserve">The primary objective of this annotation to bind the request parameters or form fields to </w:t>
+      </w:r>
+      <w:proofErr w:type="gramStart"/>
+      <w:r>
+        <w:rPr>
+          <w:rFonts w:ascii="Helvetica" w:eastAsia="Times New Roman" w:hAnsi="Helvetica" w:cs="Times New Roman"/>
+          <w:color w:val="333333"/>
+          <w:sz w:val="22"/>
+          <w:szCs w:val="22"/>
+        </w:rPr>
+        <w:t>an</w:t>
+      </w:r>
+      <w:proofErr w:type="gramEnd"/>
+      <w:r>
+        <w:rPr>
+          <w:rFonts w:ascii="Helvetica" w:eastAsia="Times New Roman" w:hAnsi="Helvetica" w:cs="Times New Roman"/>
+          <w:color w:val="333333"/>
+          <w:sz w:val="22"/>
+          <w:szCs w:val="22"/>
+        </w:rPr>
+        <w:t xml:space="preserve"> model object. </w:t>
+      </w:r>
+    </w:p>
+    <w:p/>
+    <w:p>
+      <w:pPr>
+        <w:rPr>
+          <w:b/>
+        </w:rPr>
+      </w:pPr>
+      <w:r>
+        <w:rPr>
+          <w:b/>
+        </w:rPr>
+        <w:tab/>
+        <w:t xml:space="preserve">- On method parameter: </w:t>
+      </w:r>
+      <w:r>
+        <w:t xml:space="preserve">the argument should be retrieved from the model. If not present in the model, argument should be instantiated first, </w:t>
+      </w:r>
+      <w:proofErr w:type="gramStart"/>
+      <w:r>
+        <w:t>then</w:t>
+      </w:r>
+      <w:proofErr w:type="gramEnd"/>
+      <w:r>
+        <w:t xml:space="preserve"> added to model.</w:t>
+      </w:r>
+      <w:r>
+        <w:rPr>
+          <w:b/>
+        </w:rPr>
+        <w:t xml:space="preserve"> </w:t>
+      </w:r>
+    </w:p>
+    <w:p>
+      <w:r>
+        <w:rPr>
+          <w:b/>
+        </w:rPr>
+        <w:lastRenderedPageBreak/>
+        <w:tab/>
+        <w:t xml:space="preserve">- On method: </w:t>
+      </w:r>
+      <w:r>
+        <w:t xml:space="preserve">indicate the purpose of that method is to add one or more model attributes. Map request parameter or form fields to </w:t>
+      </w:r>
+      <w:proofErr w:type="gramStart"/>
+      <w:r>
+        <w:t>an</w:t>
+      </w:r>
+      <w:proofErr w:type="gramEnd"/>
+      <w:r>
+        <w:t xml:space="preserve"> model object.</w:t>
+      </w:r>
+    </w:p>
+    <w:p>
+      <w:pPr>
+        <w:rPr>
+          <w:rFonts w:ascii="Times" w:eastAsia="Times New Roman" w:hAnsi="Times" w:cs="Times New Roman"/>
+          <w:sz w:val="22"/>
+          <w:szCs w:val="22"/>
+        </w:rPr>
+      </w:pPr>
+      <w:r>
+        <w:rPr>
+          <w:rFonts w:ascii="Arial" w:eastAsia="Times New Roman" w:hAnsi="Arial" w:cs="Arial"/>
+          <w:color w:val="000000"/>
+          <w:sz w:val="22"/>
+          <w:szCs w:val="22"/>
+          <w:shd w:val="clear" w:color="auto" w:fill="FFFFFF"/>
+        </w:rPr>
+        <w:t>Allow access to the object in View.</w:t>
+      </w:r>
+    </w:p>
+    <w:p>
+      <w:r>
+        <w:tab/>
+      </w:r>
+    </w:p>
+    <w:p>
+      <w:pPr>
+        <w:rPr>
+          <w:b/>
+        </w:rPr>
+      </w:pPr>
+    </w:p>
+    <w:p>
+      <w:pPr>
+        <w:rPr>
+          <w:b/>
+        </w:rPr>
+      </w:pPr>
+    </w:p>
+    <w:p>
+      <w:r>
+        <w:rPr>
+          <w:b/>
+        </w:rPr>
+        <w:t xml:space="preserve">@CookieValue:  </w:t>
+      </w:r>
+      <w:r>
+        <w:t>used to bind a method parameter to a HTTP cookie.</w:t>
+      </w:r>
+    </w:p>
+    <w:p/>
+    <w:p>
+      <w:r>
+        <w:rPr>
+          <w:b/>
+        </w:rPr>
+        <w:t xml:space="preserve">@RequestHeader: </w:t>
+      </w:r>
+      <w:r>
+        <w:t>used to bind a header value to a method parameter.</w:t>
+      </w:r>
+    </w:p>
+    <w:p/>
+    <w:p>
+      <w:r>
+        <w:rPr>
+          <w:b/>
+        </w:rPr>
+        <w:t xml:space="preserve">@RequestParam: </w:t>
+      </w:r>
+      <w:r>
+        <w:t xml:space="preserve">bind request parameters </w:t>
+      </w:r>
+      <w:proofErr w:type="gramStart"/>
+      <w:r>
+        <w:t>to a</w:t>
+      </w:r>
+      <w:proofErr w:type="gramEnd"/>
+      <w:r>
+        <w:t xml:space="preserve"> method parameters in controller. Hold the value of request parameter.</w:t>
+      </w:r>
+    </w:p>
+    <w:p/>
+    <w:p>
+      <w:r>
+        <w:rPr>
+          <w:b/>
+        </w:rPr>
+        <w:t xml:space="preserve">@Component, @Service, @Repository, </w:t>
+      </w:r>
+      <w:proofErr w:type="gramStart"/>
+      <w:r>
+        <w:rPr>
+          <w:b/>
+        </w:rPr>
+        <w:t>@Controller</w:t>
+      </w:r>
+      <w:proofErr w:type="gramEnd"/>
+      <w:r>
+        <w:t>: used for automatic bean detection using class-path.</w:t>
+      </w:r>
+    </w:p>
+    <w:p>
+      <w:r>
+        <w:tab/>
+      </w:r>
+      <w:r>
+        <w:rPr>
+          <w:b/>
+        </w:rPr>
+        <w:t xml:space="preserve">@Component: </w:t>
+      </w:r>
+      <w:r>
+        <w:t>generic and can be used across application.</w:t>
+      </w:r>
+    </w:p>
+    <w:p>
+      <w:pPr>
+        <w:ind w:left="720"/>
+      </w:pPr>
+      <w:r>
+        <w:t xml:space="preserve">Use this to enable auto scanning all the beans in the specified package and define them in bean config file. </w:t>
+      </w:r>
+    </w:p>
+    <w:p>
+      <w:pPr>
+        <w:ind w:left="720"/>
+      </w:pPr>
+    </w:p>
+    <w:p>
+      <w:pPr>
+        <w:ind w:left="720"/>
+      </w:pPr>
+      <w:r>
+        <w:t>Put “context</w:t>
+      </w:r>
+      <w:proofErr w:type="gramStart"/>
+      <w:r>
+        <w:t>:component</w:t>
+      </w:r>
+      <w:proofErr w:type="gramEnd"/>
+      <w:r>
+        <w:t xml:space="preserve">” in bean config file </w:t>
+      </w:r>
+      <w:r>
+        <w:sym w:font="Wingdings" w:char="F0E0"/>
+      </w:r>
+      <w:r>
+        <w:t xml:space="preserve"> enable auto scanning feature in Spring.</w:t>
+      </w:r>
+    </w:p>
+    <w:p>
+      <w:r>
+        <w:tab/>
+      </w:r>
+    </w:p>
+    <w:p>
+      <w:pPr>
+        <w:ind w:firstLine="720"/>
+      </w:pPr>
+      <w:r>
+        <w:rPr>
+          <w:b/>
+        </w:rPr>
+        <w:t xml:space="preserve">@Service: </w:t>
+      </w:r>
+      <w:r>
+        <w:t>annotate classes at service layer level.</w:t>
+      </w:r>
+    </w:p>
+    <w:p>
+      <w:r>
+        <w:tab/>
+      </w:r>
+      <w:r>
+        <w:rPr>
+          <w:b/>
+        </w:rPr>
+        <w:t xml:space="preserve">@Controller: </w:t>
+      </w:r>
+      <w:r>
+        <w:t xml:space="preserve">annotate classes at presentation layers level. </w:t>
+      </w:r>
+    </w:p>
+    <w:p>
+      <w:pPr>
+        <w:ind w:left="720"/>
+        <w:rPr>
+          <w:rFonts w:ascii="Times" w:eastAsia="Times New Roman" w:hAnsi="Times" w:cs="Times New Roman"/>
+          <w:sz w:val="20"/>
+          <w:szCs w:val="20"/>
+        </w:rPr>
+      </w:pPr>
+      <w:r>
+        <w:rPr>
+          <w:b/>
+        </w:rPr>
+        <w:t xml:space="preserve">@Repository: </w:t>
+      </w:r>
+      <w:r>
+        <w:t>annotate classes at persistence layer, which will act as database repository</w:t>
+      </w:r>
+    </w:p>
+    <w:p/>
+    <w:p/>
+    <w:p/>
+    <w:p>
+      <w:pPr>
+        <w:rPr>
+          <w:b/>
+        </w:rPr>
+      </w:pPr>
+      <w:r>
+        <w:rPr>
+          <w:b/>
+        </w:rPr>
+        <w:t xml:space="preserve">@RequestBody and @RequestParam using together:  </w:t>
+      </w:r>
+    </w:p>
+    <w:p>
+      <w:pPr>
+        <w:ind w:firstLine="720"/>
+      </w:pPr>
+      <w:r>
+        <w:rPr>
+          <w:b/>
+        </w:rPr>
+        <w:t xml:space="preserve">Ex: </w:t>
+      </w:r>
+      <w:r>
+        <w:t xml:space="preserve">RequestBody get “name = </w:t>
+      </w:r>
+      <w:proofErr w:type="gramStart"/>
+      <w:r>
+        <w:t>abc</w:t>
+      </w:r>
+      <w:proofErr w:type="gramEnd"/>
+      <w:r>
+        <w:t>”.  Meanwhile RequestParam get: “abc”</w:t>
+      </w:r>
+    </w:p>
+    <w:p>
+      <w:pPr>
+        <w:ind w:firstLine="720"/>
+      </w:pPr>
+      <w:proofErr w:type="gramStart"/>
+      <w:r>
+        <w:t>If RequestBody was retrieved first then RequestParam.</w:t>
+      </w:r>
+      <w:proofErr w:type="gramEnd"/>
+      <w:r>
+        <w:t xml:space="preserve"> So there will be no data for RequestParam to get </w:t>
+      </w:r>
+      <w:r>
+        <w:sym w:font="Wingdings" w:char="F0E0"/>
+      </w:r>
+      <w:r>
+        <w:t xml:space="preserve"> Error 400</w:t>
+      </w:r>
+    </w:p>
+    <w:p>
+      <w:pPr>
+        <w:ind w:left="720" w:firstLine="720"/>
+      </w:pPr>
+      <w:r>
+        <w:t xml:space="preserve">RequestBody get “name= abc”   -&gt; RequestParam </w:t>
+      </w:r>
+      <w:proofErr w:type="gramStart"/>
+      <w:r>
+        <w:t>get ?</w:t>
+      </w:r>
+      <w:proofErr w:type="gramEnd"/>
+      <w:r>
+        <w:t>?? -&gt; ERROR</w:t>
+      </w:r>
+    </w:p>
+    <w:p>
+      <w:pPr>
+        <w:ind w:firstLine="720"/>
+      </w:pPr>
+      <w:r>
+        <w:t>Otherwise, RequestBody will retrieve data missing the value because value was retrieve by RequestParam</w:t>
+      </w:r>
+    </w:p>
+    <w:p>
+      <w:pPr>
+        <w:ind w:firstLine="720"/>
+      </w:pPr>
+      <w:r>
+        <w:tab/>
+        <w:t xml:space="preserve">RequestParam get “abc” -&gt; </w:t>
+      </w:r>
+      <w:proofErr w:type="gramStart"/>
+      <w:r>
+        <w:t>RequestBody  empty</w:t>
+      </w:r>
+      <w:proofErr w:type="gramEnd"/>
+    </w:p>
+    <w:p>
+      <w:pPr>
+        <w:rPr>
+          <w:b/>
+        </w:rPr>
+      </w:pPr>
+      <w:r>
+        <w:rPr>
+          <w:b/>
+        </w:rPr>
+        <w:tab/>
+      </w:r>
+    </w:p>
+    <w:p>
+      <w:r>
+        <w:rPr>
+          <w:b/>
+        </w:rPr>
+        <w:t>ModelAndView</w:t>
+      </w:r>
+      <w:r>
+        <w:t xml:space="preserve">: Every method in Controller class </w:t>
+      </w:r>
+      <w:proofErr w:type="gramStart"/>
+      <w:r>
+        <w:t>return</w:t>
+      </w:r>
+      <w:proofErr w:type="gramEnd"/>
+      <w:r>
+        <w:t xml:space="preserve"> an instance of ModelAndView class. This class represent for each view, where the app will be address to after controller processing finish.</w:t>
+      </w:r>
+    </w:p>
+    <w:p>
+      <w:r>
+        <w:tab/>
+        <w:t>For example: index.jsp is a view.</w:t>
+      </w:r>
+    </w:p>
+    <w:p>
+      <w:r>
+        <w:tab/>
+      </w:r>
+      <w:r>
+        <w:tab/>
+      </w:r>
+      <w:r>
+        <w:tab/>
+        <w:t>An instance of Student class will be pointed as model of</w:t>
+      </w:r>
+      <w:r>
+        <w:tab/>
+      </w:r>
+      <w:r>
+        <w:tab/>
+      </w:r>
+      <w:r>
+        <w:tab/>
+      </w:r>
+      <w:r>
+        <w:tab/>
+        <w:t xml:space="preserve">view index.jsp in ModelAndView.  </w:t>
+      </w:r>
+    </w:p>
+    <w:p/>
+    <w:p>
+      <w:r>
+        <w:rPr>
+          <w:b/>
+        </w:rPr>
+        <w:t>Autowired:</w:t>
+      </w:r>
+      <w:r>
+        <w:t xml:space="preserve"> Automatically connect beans. (</w:t>
+      </w:r>
+      <w:proofErr w:type="gramStart"/>
+      <w:r>
+        <w:t>caution</w:t>
+      </w:r>
+      <w:proofErr w:type="gramEnd"/>
+      <w:r>
+        <w:t xml:space="preserve"> because this’s one on one relationship 1 interface can only wire with only one bean)</w:t>
+      </w:r>
+    </w:p>
+    <w:p>
+      <w:pPr>
+        <w:rPr>
+          <w:b/>
+        </w:rPr>
+      </w:pPr>
+    </w:p>
+    <w:p>
+      <w:pPr>
+        <w:rPr>
+          <w:b/>
+        </w:rPr>
+      </w:pPr>
+      <w:r>
+        <w:rPr>
+          <w:b/>
+        </w:rPr>
+        <w:t>Spring MVC Architecture</w:t>
+      </w:r>
+    </w:p>
+    <w:p>
+      <w:r>
+        <w:rPr>
+          <w:b/>
+        </w:rPr>
+        <w:lastRenderedPageBreak/>
+        <w:t xml:space="preserve">Spring’s Dispatcher Servlet: </w:t>
+      </w:r>
+      <w:r>
+        <w:t xml:space="preserve">acts as a front controller between </w:t>
+      </w:r>
+      <w:proofErr w:type="gramStart"/>
+      <w:r>
+        <w:t>Spring</w:t>
+      </w:r>
+      <w:proofErr w:type="gramEnd"/>
+      <w:r>
+        <w:t xml:space="preserve"> app and its client. The Dispatcher Servlet intercepts requests coming to the app and consults the Handler Mapping for which controller to be invoked to handle the </w:t>
+      </w:r>
+    </w:p>
+    <w:p>
+      <w:proofErr w:type="gramStart"/>
+      <w:r>
+        <w:t>request</w:t>
+      </w:r>
+      <w:proofErr w:type="gramEnd"/>
+      <w:r>
+        <w:t>.</w:t>
+      </w:r>
+    </w:p>
+    <w:p>
+      <w:pPr>
+        <w:rPr>
+          <w:b/>
+        </w:rPr>
+      </w:pPr>
+    </w:p>
+    <w:p>
+      <w:r>
+        <w:rPr>
+          <w:b/>
+        </w:rPr>
+        <w:t xml:space="preserve">Handler </w:t>
+      </w:r>
+      <w:proofErr w:type="gramStart"/>
+      <w:r>
+        <w:rPr>
+          <w:b/>
+        </w:rPr>
+        <w:t>Mapping</w:t>
+      </w:r>
+      <w:proofErr w:type="gramEnd"/>
+      <w:r>
+        <w:rPr>
+          <w:b/>
+        </w:rPr>
+        <w:t xml:space="preserve">: </w:t>
+      </w:r>
+      <w:r>
+        <w:t>find appropriate controllers that handle specific requests.</w:t>
+      </w:r>
+    </w:p>
+    <w:p/>
+    <w:p>
+      <w:r>
+        <w:rPr>
+          <w:b/>
+        </w:rPr>
+        <w:t xml:space="preserve">Controller: </w:t>
+      </w:r>
+      <w:r>
+        <w:t xml:space="preserve">process the requests by calling other business/service classes. Output can be attached to model </w:t>
+      </w:r>
+      <w:proofErr w:type="gramStart"/>
+      <w:r>
+        <w:t>objects which</w:t>
+      </w:r>
+      <w:proofErr w:type="gramEnd"/>
+      <w:r>
+        <w:t xml:space="preserve"> will be sent to view. To know which view will be rendered, the controller consults the View Resolver.</w:t>
+      </w:r>
+    </w:p>
+    <w:p/>
+    <w:p>
+      <w:r>
+        <w:rPr>
+          <w:b/>
+        </w:rPr>
+        <w:t xml:space="preserve">View Resolver: </w:t>
+      </w:r>
+      <w:r>
+        <w:t>finds the physical view files from the logical names.</w:t>
+      </w:r>
+    </w:p>
+    <w:p/>
+    <w:p>
+      <w:pPr>
+        <w:rPr>
+          <w:b/>
+        </w:rPr>
+      </w:pPr>
+      <w:r>
+        <w:rPr>
+          <w:b/>
+        </w:rPr>
+        <w:t xml:space="preserve">View: </w:t>
+      </w:r>
+      <w:r>
+        <w:t>physical view files (jsp, html...)</w:t>
+      </w:r>
+      <w:r>
+        <w:rPr>
+          <w:b/>
+        </w:rPr>
+        <w:t xml:space="preserve">  </w:t>
+      </w:r>
+    </w:p>
+    <w:p/>
+    <w:p>
+      <w:pPr>
+        <w:rPr>
+          <w:b/>
+        </w:rPr>
+      </w:pPr>
+      <w:r>
+        <w:rPr>
+          <w:b/>
+        </w:rPr>
+        <w:t>Restful Web Service Spring</w:t>
+      </w:r>
+    </w:p>
+    <w:p>
+      <w:r>
+        <w:t>Building Restful web service in Spring HTTP requests are handled a controller. Identified by the @RestController annotation</w:t>
+      </w:r>
+    </w:p>
+    <w:p/>
+    <w:p>
+      <w:r>
+        <w:rPr>
+          <w:b/>
+        </w:rPr>
+        <w:t>Stateful</w:t>
+      </w:r>
+      <w:r>
+        <w:t xml:space="preserve">: After receiving data from client side, server side will process it and send result back to client side. Then, server side does not keep any data from client side, so there’s no connection between server side and client side </w:t>
+      </w:r>
+    </w:p>
+    <w:p>
+      <w:r>
+        <w:rPr>
+          <w:b/>
+        </w:rPr>
+        <w:t xml:space="preserve">Stateless: </w:t>
+      </w:r>
+      <w:r>
+        <w:t>Opposite of stateful.</w:t>
+      </w:r>
+    </w:p>
+    <w:p/>
+    <w:p/>
+    <w:p/>
+    <w:p/>
+    <w:p/>
+    <w:p/>
+    <w:p/>
+    <w:p/>
+    <w:p/>
+    <w:p/>
+    <w:p/>
+    <w:p/>
+    <w:p/>
+    <w:p/>
+    <w:p/>
+    <w:p/>
+    <w:p/>
+    <w:p>
+      <w:r>
+        <w:rPr>
+          <w:b/>
+        </w:rPr>
+        <w:t xml:space="preserve">Hibernate: </w:t>
+      </w:r>
+      <w:r>
+        <w:t>(Hibernate in short) is an object-relational mapping library for the Java language</w:t>
+      </w:r>
+    </w:p>
+    <w:p/>
+    <w:p>
+      <w:pPr>
+        <w:spacing w:before="100" w:beforeAutospacing="1" w:after="100" w:afterAutospacing="1"/>
+        <w:outlineLvl w:val="1"/>
+        <w:rPr>
+          <w:rFonts w:ascii="Times New Roman" w:eastAsia="Times New Roman" w:hAnsi="Times New Roman" w:cs="Times New Roman"/>
+          <w:bCs/>
+          <w:lang w:val="en-GB" w:eastAsia="en-GB"/>
+        </w:rPr>
+      </w:pPr>
+      <w:r>
+        <w:rPr>
+          <w:rFonts w:ascii="Times New Roman" w:eastAsia="Times New Roman" w:hAnsi="Times New Roman" w:cs="Times New Roman"/>
+          <w:b/>
+          <w:bCs/>
+          <w:lang w:val="en-GB" w:eastAsia="en-GB"/>
+        </w:rPr>
+        <w:t>Hibernate Query Language (HQL)</w:t>
+      </w:r>
+      <w:r>
+        <w:rPr>
+          <w:rFonts w:ascii="Times New Roman" w:eastAsia="Times New Roman" w:hAnsi="Times New Roman" w:cs="Times New Roman"/>
+          <w:b/>
+          <w:bCs/>
+          <w:lang w:val="en-GB" w:eastAsia="en-GB"/>
+        </w:rPr>
+        <w:t xml:space="preserve">: </w:t>
+      </w:r>
+      <w:r>
+        <w:rPr>
+          <w:rFonts w:ascii="Times New Roman" w:eastAsia="Times New Roman" w:hAnsi="Times New Roman" w:cs="Times New Roman"/>
+          <w:bCs/>
+          <w:lang w:val="en-GB" w:eastAsia="en-GB"/>
+        </w:rPr>
+        <w:t>hibernate provides an SQL language similar to SQL language, allow SQL-like queries to be written against Hibernate data object</w:t>
+      </w:r>
+    </w:p>
+    <w:p>
+      <w:pPr>
+        <w:spacing w:before="100" w:beforeAutospacing="1" w:after="100" w:afterAutospacing="1"/>
+        <w:outlineLvl w:val="1"/>
+        <w:rPr>
+          <w:rFonts w:ascii="Times New Roman" w:eastAsia="Times New Roman" w:hAnsi="Times New Roman" w:cs="Times New Roman"/>
+          <w:bCs/>
+          <w:lang w:val="en-GB" w:eastAsia="en-GB"/>
+        </w:rPr>
+      </w:pPr>
+    </w:p>
+    <w:p>
+      <w:pPr>
+        <w:spacing w:before="100" w:beforeAutospacing="1" w:after="100" w:afterAutospacing="1"/>
+        <w:outlineLvl w:val="1"/>
+        <w:rPr>
+          <w:rFonts w:ascii="Times New Roman" w:eastAsia="Times New Roman" w:hAnsi="Times New Roman" w:cs="Times New Roman"/>
+          <w:bCs/>
+          <w:lang w:val="en-GB" w:eastAsia="en-GB"/>
+        </w:rPr>
+      </w:pPr>
+      <w:r>
+        <w:rPr>
+          <w:rFonts w:ascii="Times New Roman" w:eastAsia="Times New Roman" w:hAnsi="Times New Roman" w:cs="Times New Roman"/>
+          <w:bCs/>
+          <w:lang w:val="en-GB" w:eastAsia="en-GB"/>
+        </w:rPr>
+        <w:t xml:space="preserve">All data type in sql </w:t>
+      </w:r>
+      <w:proofErr w:type="gramStart"/>
+      <w:r>
+        <w:rPr>
+          <w:rFonts w:ascii="Times New Roman" w:eastAsia="Times New Roman" w:hAnsi="Times New Roman" w:cs="Times New Roman"/>
+          <w:bCs/>
+          <w:lang w:val="en-GB" w:eastAsia="en-GB"/>
+        </w:rPr>
+        <w:t>table  is</w:t>
+      </w:r>
+      <w:proofErr w:type="gramEnd"/>
+      <w:r>
+        <w:rPr>
+          <w:rFonts w:ascii="Times New Roman" w:eastAsia="Times New Roman" w:hAnsi="Times New Roman" w:cs="Times New Roman"/>
+          <w:bCs/>
+          <w:lang w:val="en-GB" w:eastAsia="en-GB"/>
+        </w:rPr>
+        <w:t xml:space="preserve"> redefined as an object in java, for easy data binding, hibernate also provides useful function to collect object data as list.</w:t>
+      </w:r>
+    </w:p>
+    <w:p>
+      <w:pPr>
+        <w:rPr>
+          <w:b/>
+        </w:rPr>
+      </w:pPr>
+    </w:p>
+    <w:p>
+      <w:r>
+        <w:rPr>
+          <w:b/>
+        </w:rPr>
+        <w:t xml:space="preserve">Restful: </w:t>
+      </w:r>
+      <w:r>
+        <w:t xml:space="preserve"> </w:t>
+      </w:r>
+    </w:p>
+    <w:p>
+      <w:r>
+        <w:t xml:space="preserve">  </w:t>
+      </w:r>
+    </w:p>
+    <w:p>
+      <w:pPr>
+        <w:rPr>
+          <w:b/>
+          <w:bCs/>
+        </w:rPr>
+      </w:pPr>
+      <w:r>
+        <w:rPr>
+          <w:b/>
+          <w:bCs/>
+        </w:rPr>
+        <w:t>Representational State Transfer</w:t>
+      </w:r>
+    </w:p>
+    <w:p>
+      <w:pPr>
+        <w:rPr>
+          <w:b/>
+          <w:bCs/>
+        </w:rPr>
+      </w:pPr>
+    </w:p>
+    <w:p>
+      <w:r>
+        <w:t xml:space="preserve">GET: </w:t>
+      </w:r>
+      <w:r>
+        <w:rPr>
+          <w:b/>
+          <w:bCs/>
+        </w:rPr>
+        <w:t>List</w:t>
+      </w:r>
+      <w:r>
+        <w:t xml:space="preserve"> the URIs and perhaps other details of the collection's members.</w:t>
+      </w:r>
+    </w:p>
+    <w:p>
+      <w:r>
+        <w:t xml:space="preserve">PUT: </w:t>
+      </w:r>
+      <w:r>
+        <w:rPr>
+          <w:b/>
+          <w:bCs/>
+        </w:rPr>
+        <w:t>Replace</w:t>
+      </w:r>
+      <w:r>
+        <w:t xml:space="preserve"> the entire collection with another collection.</w:t>
+      </w:r>
+    </w:p>
+    <w:p>
+      <w:r>
+        <w:t xml:space="preserve">POST: </w:t>
+      </w:r>
+      <w:r>
+        <w:rPr>
+          <w:b/>
+          <w:bCs/>
+        </w:rPr>
+        <w:t>Create</w:t>
+      </w:r>
+      <w:r>
+        <w:t xml:space="preserve"> a new entry in the collection. The new entry's URI is assigned automatically and is usually returned by the operation.</w:t>
+      </w:r>
+    </w:p>
+    <w:p>
+      <w:r>
+        <w:t xml:space="preserve">DELETE: </w:t>
+      </w:r>
+      <w:r>
+        <w:rPr>
+          <w:b/>
+          <w:bCs/>
+        </w:rPr>
+        <w:t>Delete</w:t>
+      </w:r>
+      <w:r>
+        <w:t xml:space="preserve"> the entire collection.</w:t>
+      </w:r>
+    </w:p>
+    <w:p/>
+    <w:p>
+      <w:r>
+        <w:t xml:space="preserve">Lib used in this case is jboss can be easily found </w:t>
+      </w:r>
+      <w:proofErr w:type="gramStart"/>
+      <w:r>
+        <w:t>here :</w:t>
+      </w:r>
+      <w:proofErr w:type="gramEnd"/>
+    </w:p>
+    <w:p>
+      <w:r>
+        <w:t>http://docs.jboss.org/resteasy/docs/3.0.6.Final/userguide/html_single/index.html#Installation_Configuration</w:t>
+      </w:r>
+    </w:p>
+    <w:p>
       <w:bookmarkStart w:id="0" w:name="_GoBack"/>
       <w:bookmarkEnd w:id="0"/>
     </w:p>
     <w:sectPr>
-      <w:pgSz w:w="11900" w:h="16840"/>
-      <w:pgMar w:top="1440" w:right="1440" w:bottom="1440" w:left="1440" w:header="720" w:footer="720" w:gutter="0"/>
-      <w:cols w:space="720"/>
+      <w:pgSz w:w="11906" w:h="16838"/>
+      <w:pgMar w:top="1440" w:right="1440" w:bottom="1440" w:left="1440" w:header="708" w:footer="708" w:gutter="0"/>
+      <w:cols w:space="708"/>
+      <w:docGrid w:linePitch="360"/>
     </w:sectPr>
   </w:body>
 </w:document>
@@ -1729,6 +2924,33 @@
       <w:ind w:left="720"/>
       <w:contextualSpacing/>
     </w:pPr>
+  </w:style>
+  <w:style w:type="paragraph" w:styleId="BalloonText">
+    <w:name w:val="Balloon Text"/>
+    <w:basedOn w:val="Normal"/>
+    <w:link w:val="BalloonTextChar"/>
+    <w:uiPriority w:val="99"/>
+    <w:semiHidden/>
+    <w:unhideWhenUsed/>
+    <w:rsid w:val="00074A91"/>
+    <w:rPr>
+      <w:rFonts w:ascii="Lucida Grande" w:hAnsi="Lucida Grande"/>
+      <w:sz w:val="18"/>
+      <w:szCs w:val="18"/>
+    </w:rPr>
+  </w:style>
+  <w:style w:type="character" w:customStyle="1" w:styleId="BalloonTextChar">
+    <w:name w:val="Balloon Text Char"/>
+    <w:basedOn w:val="DefaultParagraphFont"/>
+    <w:link w:val="BalloonText"/>
+    <w:uiPriority w:val="99"/>
+    <w:semiHidden/>
+    <w:rsid w:val="00074A91"/>
+    <w:rPr>
+      <w:rFonts w:ascii="Lucida Grande" w:hAnsi="Lucida Grande"/>
+      <w:sz w:val="18"/>
+      <w:szCs w:val="18"/>
+    </w:rPr>
   </w:style>
 </w:styles>
 </file>

</xml_diff>